<commit_message>
more fixes to doc
more fixes to doc more fixes to doc more fixes to doc more fixes to doc
more fixes to doc more fixes to doc more fixes to doc
</commit_message>
<xml_diff>
--- a/Space Juan (Group Idea).docx
+++ b/Space Juan (Group Idea).docx
@@ -234,888 +234,908 @@
           <w:sz w:val="28"/>
           <w:szCs w:val="28"/>
         </w:rPr>
-        <w:t>Only 1 Life</w:t>
-      </w:r>
-      <w:r>
-        <w:rPr>
-          <w:sz w:val="28"/>
-          <w:szCs w:val="28"/>
-        </w:rPr>
-        <w:t xml:space="preserve"> (2 hit deaths</w:t>
-      </w:r>
-      <w:r>
-        <w:rPr>
-          <w:sz w:val="28"/>
-          <w:szCs w:val="28"/>
-        </w:rPr>
-        <w:t>)</w:t>
-      </w:r>
-    </w:p>
-    <w:p>
-      <w:pPr>
-        <w:pStyle w:val="ListParagraph"/>
-        <w:numPr>
-          <w:ilvl w:val="0"/>
-          <w:numId w:val="1"/>
-        </w:numPr>
-        <w:rPr>
-          <w:sz w:val="28"/>
-          <w:szCs w:val="28"/>
-        </w:rPr>
-      </w:pPr>
-      <w:r>
-        <w:rPr>
-          <w:sz w:val="28"/>
-          <w:szCs w:val="28"/>
-        </w:rPr>
-        <w:t>lots of bullets</w:t>
-      </w:r>
-      <w:r>
-        <w:rPr>
-          <w:sz w:val="28"/>
-          <w:szCs w:val="28"/>
-        </w:rPr>
-        <w:t xml:space="preserve"> being fired</w:t>
-      </w:r>
-      <w:r>
-        <w:rPr>
-          <w:sz w:val="28"/>
-          <w:szCs w:val="28"/>
-        </w:rPr>
-        <w:t xml:space="preserve"> (both player and enemy)</w:t>
-      </w:r>
-    </w:p>
-    <w:p>
-      <w:pPr>
-        <w:pStyle w:val="ListParagraph"/>
-        <w:numPr>
-          <w:ilvl w:val="0"/>
-          <w:numId w:val="1"/>
-        </w:numPr>
-        <w:rPr>
-          <w:sz w:val="28"/>
-          <w:szCs w:val="28"/>
-        </w:rPr>
-      </w:pPr>
-      <w:r>
-        <w:rPr>
-          <w:sz w:val="28"/>
-          <w:szCs w:val="28"/>
-        </w:rPr>
-        <w:t>Primary Weapon for the player (a straight line of machine gun bullets)</w:t>
-      </w:r>
-    </w:p>
-    <w:p>
-      <w:pPr>
-        <w:pStyle w:val="ListParagraph"/>
-        <w:numPr>
-          <w:ilvl w:val="0"/>
-          <w:numId w:val="1"/>
-        </w:numPr>
-        <w:rPr>
-          <w:sz w:val="28"/>
-          <w:szCs w:val="28"/>
-        </w:rPr>
-      </w:pPr>
-      <w:r>
-        <w:rPr>
-          <w:sz w:val="28"/>
-          <w:szCs w:val="28"/>
-        </w:rPr>
-        <w:t xml:space="preserve">Secondary Weapon for the player ( a </w:t>
-      </w:r>
-      <w:r>
-        <w:rPr>
-          <w:sz w:val="28"/>
-          <w:szCs w:val="28"/>
-        </w:rPr>
-        <w:t>penetrating laser ball</w:t>
-      </w:r>
-      <w:r>
-        <w:rPr>
-          <w:sz w:val="28"/>
-          <w:szCs w:val="28"/>
-        </w:rPr>
-        <w:t xml:space="preserve"> )</w:t>
-      </w:r>
-    </w:p>
-    <w:p>
-      <w:pPr>
-        <w:pStyle w:val="ListParagraph"/>
-        <w:numPr>
-          <w:ilvl w:val="0"/>
-          <w:numId w:val="1"/>
-        </w:numPr>
-        <w:rPr>
-          <w:sz w:val="28"/>
-          <w:szCs w:val="28"/>
-        </w:rPr>
-      </w:pPr>
-      <w:r>
-        <w:rPr>
-          <w:sz w:val="28"/>
-          <w:szCs w:val="28"/>
-        </w:rPr>
-        <w:t>Dark Matter Cannon</w:t>
-      </w:r>
-      <w:r>
-        <w:rPr>
-          <w:sz w:val="28"/>
-          <w:szCs w:val="28"/>
-        </w:rPr>
-        <w:t xml:space="preserve"> (</w:t>
-      </w:r>
-      <w:r>
-        <w:rPr>
-          <w:sz w:val="28"/>
-          <w:szCs w:val="28"/>
-        </w:rPr>
-        <w:t>Requires charging before being fired</w:t>
-      </w:r>
-      <w:r>
-        <w:rPr>
-          <w:sz w:val="28"/>
-          <w:szCs w:val="28"/>
-        </w:rPr>
-        <w:t>)</w:t>
-      </w:r>
-    </w:p>
-    <w:p>
-      <w:pPr>
-        <w:pStyle w:val="ListParagraph"/>
-        <w:numPr>
-          <w:ilvl w:val="0"/>
-          <w:numId w:val="1"/>
-        </w:numPr>
-        <w:rPr>
-          <w:sz w:val="28"/>
-          <w:szCs w:val="28"/>
-        </w:rPr>
-      </w:pPr>
-      <w:r>
-        <w:rPr>
-          <w:sz w:val="28"/>
-          <w:szCs w:val="28"/>
-        </w:rPr>
-        <w:t>Extremely weak enemies (compensating the number of enemies)</w:t>
-      </w:r>
-    </w:p>
-    <w:p>
-      <w:pPr>
-        <w:pStyle w:val="ListParagraph"/>
-        <w:numPr>
-          <w:ilvl w:val="0"/>
-          <w:numId w:val="1"/>
-        </w:numPr>
-        <w:rPr>
-          <w:sz w:val="28"/>
-          <w:szCs w:val="28"/>
-        </w:rPr>
-      </w:pPr>
-      <w:r>
-        <w:rPr>
-          <w:sz w:val="28"/>
-          <w:szCs w:val="28"/>
-        </w:rPr>
-        <w:t>Unlimited Ammo</w:t>
-      </w:r>
-    </w:p>
-    <w:p>
-      <w:pPr>
-        <w:pStyle w:val="ListParagraph"/>
-        <w:numPr>
-          <w:ilvl w:val="0"/>
-          <w:numId w:val="1"/>
-        </w:numPr>
-        <w:rPr>
-          <w:sz w:val="28"/>
-          <w:szCs w:val="28"/>
-        </w:rPr>
-      </w:pPr>
-      <w:r>
-        <w:rPr>
-          <w:sz w:val="28"/>
-          <w:szCs w:val="28"/>
-        </w:rPr>
-        <w:t>Scoring system (</w:t>
-      </w:r>
-      <w:r>
-        <w:rPr>
-          <w:sz w:val="28"/>
-          <w:szCs w:val="28"/>
-        </w:rPr>
-        <w:t>varies between what weapon is used and what target was destroyed</w:t>
-      </w:r>
-      <w:r>
-        <w:rPr>
-          <w:sz w:val="28"/>
-          <w:szCs w:val="28"/>
-        </w:rPr>
-        <w:t>)</w:t>
-      </w:r>
-    </w:p>
-    <w:p>
-      <w:pPr>
-        <w:rPr>
-          <w:b/>
-          <w:sz w:val="28"/>
-          <w:szCs w:val="28"/>
-          <w:u w:val="single"/>
-        </w:rPr>
-      </w:pPr>
-      <w:r>
-        <w:rPr>
-          <w:b/>
-          <w:sz w:val="28"/>
-          <w:szCs w:val="28"/>
-          <w:u w:val="single"/>
-        </w:rPr>
-        <w:t>UI Elements</w:t>
-      </w:r>
-    </w:p>
-    <w:p>
-      <w:pPr>
-        <w:pStyle w:val="ListParagraph"/>
-        <w:numPr>
-          <w:ilvl w:val="0"/>
-          <w:numId w:val="1"/>
-        </w:numPr>
-        <w:rPr>
-          <w:sz w:val="28"/>
-          <w:szCs w:val="28"/>
-        </w:rPr>
-      </w:pPr>
-      <w:r>
-        <w:rPr>
-          <w:sz w:val="28"/>
-          <w:szCs w:val="28"/>
-        </w:rPr>
-        <w:t>Score (Middle Top)</w:t>
-      </w:r>
-    </w:p>
-    <w:p>
-      <w:pPr>
-        <w:pStyle w:val="ListParagraph"/>
-        <w:numPr>
-          <w:ilvl w:val="0"/>
-          <w:numId w:val="1"/>
-        </w:numPr>
-        <w:rPr>
-          <w:sz w:val="28"/>
-          <w:szCs w:val="28"/>
-        </w:rPr>
-      </w:pPr>
-      <w:r>
-        <w:rPr>
-          <w:sz w:val="28"/>
-          <w:szCs w:val="28"/>
-        </w:rPr>
-        <w:t>Health</w:t>
-      </w:r>
-      <w:r>
-        <w:rPr>
-          <w:sz w:val="28"/>
-          <w:szCs w:val="28"/>
-        </w:rPr>
-        <w:t xml:space="preserve"> (Bottom Left)</w:t>
-      </w:r>
-    </w:p>
-    <w:p>
-      <w:pPr>
-        <w:pStyle w:val="ListParagraph"/>
-        <w:numPr>
-          <w:ilvl w:val="0"/>
-          <w:numId w:val="1"/>
-        </w:numPr>
-        <w:rPr>
-          <w:sz w:val="28"/>
-          <w:szCs w:val="28"/>
-        </w:rPr>
-      </w:pPr>
-      <w:r>
-        <w:rPr>
-          <w:sz w:val="28"/>
-          <w:szCs w:val="28"/>
-        </w:rPr>
-        <w:t>Timer (middle Top</w:t>
-      </w:r>
-      <w:r>
-        <w:rPr>
-          <w:sz w:val="28"/>
-          <w:szCs w:val="28"/>
-        </w:rPr>
-        <w:t>)</w:t>
-      </w:r>
-    </w:p>
-    <w:p>
-      <w:pPr>
-        <w:pStyle w:val="ListParagraph"/>
-        <w:numPr>
-          <w:ilvl w:val="0"/>
-          <w:numId w:val="1"/>
-        </w:numPr>
-        <w:rPr>
-          <w:sz w:val="28"/>
-          <w:szCs w:val="28"/>
-        </w:rPr>
-      </w:pPr>
-      <w:r>
-        <w:rPr>
-          <w:sz w:val="28"/>
-          <w:szCs w:val="28"/>
-        </w:rPr>
-        <w:t>Charge Bar (Bottom Right – Charge progression for the dark matter cannon)</w:t>
-      </w:r>
-    </w:p>
-    <w:p>
-      <w:pPr>
-        <w:rPr>
-          <w:b/>
-          <w:sz w:val="28"/>
-          <w:szCs w:val="28"/>
-          <w:u w:val="single"/>
-        </w:rPr>
-      </w:pPr>
-      <w:r>
-        <w:rPr>
-          <w:b/>
-          <w:sz w:val="28"/>
-          <w:szCs w:val="28"/>
-          <w:u w:val="single"/>
-        </w:rPr>
-        <w:t>Map Design</w:t>
-      </w:r>
-    </w:p>
-    <w:p>
-      <w:pPr>
-        <w:pStyle w:val="ListParagraph"/>
-        <w:numPr>
-          <w:ilvl w:val="0"/>
-          <w:numId w:val="1"/>
-        </w:numPr>
-        <w:rPr>
-          <w:sz w:val="28"/>
-          <w:szCs w:val="28"/>
-        </w:rPr>
-      </w:pPr>
-      <w:r>
-        <w:rPr>
-          <w:sz w:val="28"/>
-          <w:szCs w:val="28"/>
-        </w:rPr>
-        <w:t>Vastly open (asteroids and ships will randomly spawn in to change paths)</w:t>
-      </w:r>
-    </w:p>
-    <w:p>
-      <w:pPr>
-        <w:pStyle w:val="ListParagraph"/>
-        <w:numPr>
-          <w:ilvl w:val="0"/>
-          <w:numId w:val="1"/>
-        </w:numPr>
-        <w:rPr>
-          <w:sz w:val="28"/>
-          <w:szCs w:val="28"/>
-        </w:rPr>
-      </w:pPr>
-      <w:r>
-        <w:rPr>
-          <w:sz w:val="28"/>
-          <w:szCs w:val="28"/>
-        </w:rPr>
-        <w:t xml:space="preserve">Scrolling background </w:t>
-      </w:r>
-    </w:p>
-    <w:p>
-      <w:pPr>
-        <w:pStyle w:val="ListParagraph"/>
-        <w:numPr>
-          <w:ilvl w:val="0"/>
-          <w:numId w:val="1"/>
-        </w:numPr>
-        <w:rPr>
-          <w:sz w:val="28"/>
-          <w:szCs w:val="28"/>
-        </w:rPr>
-      </w:pPr>
-      <w:r>
-        <w:rPr>
-          <w:sz w:val="28"/>
-          <w:szCs w:val="28"/>
-        </w:rPr>
-        <w:t>Very Large game canvas size (To enjoy and see more from the game)</w:t>
-      </w:r>
-    </w:p>
-    <w:p>
-      <w:pPr>
-        <w:rPr>
-          <w:b/>
-          <w:sz w:val="28"/>
-          <w:szCs w:val="28"/>
-          <w:u w:val="single"/>
-        </w:rPr>
-      </w:pPr>
-      <w:r>
-        <w:rPr>
-          <w:b/>
-          <w:sz w:val="28"/>
-          <w:szCs w:val="28"/>
-          <w:u w:val="single"/>
-        </w:rPr>
-        <w:t>Controls</w:t>
-      </w:r>
-    </w:p>
-    <w:p>
-      <w:pPr>
-        <w:pStyle w:val="ListParagraph"/>
-        <w:numPr>
-          <w:ilvl w:val="0"/>
-          <w:numId w:val="1"/>
-        </w:numPr>
-        <w:rPr>
-          <w:sz w:val="28"/>
-          <w:szCs w:val="28"/>
-        </w:rPr>
-      </w:pPr>
-      <w:r>
-        <w:rPr>
-          <w:sz w:val="28"/>
-          <w:szCs w:val="28"/>
-        </w:rPr>
-        <w:t>W A S D ( to move up, left, down and right in that order)</w:t>
-      </w:r>
-    </w:p>
-    <w:p>
-      <w:pPr>
-        <w:pStyle w:val="ListParagraph"/>
-        <w:numPr>
-          <w:ilvl w:val="0"/>
-          <w:numId w:val="1"/>
-        </w:numPr>
-        <w:rPr>
-          <w:sz w:val="28"/>
-          <w:szCs w:val="28"/>
-        </w:rPr>
-      </w:pPr>
-      <w:r>
-        <w:rPr>
-          <w:sz w:val="28"/>
-          <w:szCs w:val="28"/>
-        </w:rPr>
-        <w:t>Q</w:t>
-      </w:r>
-      <w:r>
-        <w:rPr>
-          <w:sz w:val="28"/>
-          <w:szCs w:val="28"/>
-        </w:rPr>
-        <w:t xml:space="preserve"> (to shoot primary weapon)</w:t>
-      </w:r>
-    </w:p>
-    <w:p>
-      <w:pPr>
-        <w:pStyle w:val="ListParagraph"/>
-        <w:numPr>
-          <w:ilvl w:val="0"/>
-          <w:numId w:val="1"/>
-        </w:numPr>
-        <w:rPr>
-          <w:sz w:val="28"/>
-          <w:szCs w:val="28"/>
-        </w:rPr>
-      </w:pPr>
-      <w:r>
-        <w:rPr>
-          <w:sz w:val="28"/>
-          <w:szCs w:val="28"/>
-        </w:rPr>
-        <w:t>E</w:t>
-      </w:r>
-      <w:r>
-        <w:rPr>
-          <w:sz w:val="28"/>
-          <w:szCs w:val="28"/>
-        </w:rPr>
-        <w:t xml:space="preserve"> (to shoot secondary weapon)</w:t>
-      </w:r>
-    </w:p>
-    <w:p>
-      <w:pPr>
-        <w:pStyle w:val="ListParagraph"/>
-        <w:numPr>
-          <w:ilvl w:val="0"/>
-          <w:numId w:val="1"/>
-        </w:numPr>
-        <w:rPr>
-          <w:sz w:val="28"/>
-          <w:szCs w:val="28"/>
-        </w:rPr>
-      </w:pPr>
-      <w:r>
-        <w:rPr>
-          <w:sz w:val="28"/>
-          <w:szCs w:val="28"/>
-        </w:rPr>
-        <w:t>R ( to shoot Dark Matter Cannon)</w:t>
-      </w:r>
-    </w:p>
-    <w:p>
-      <w:pPr>
-        <w:pStyle w:val="ListParagraph"/>
-        <w:numPr>
-          <w:ilvl w:val="0"/>
-          <w:numId w:val="1"/>
-        </w:numPr>
-        <w:rPr>
-          <w:sz w:val="28"/>
-          <w:szCs w:val="28"/>
-        </w:rPr>
-      </w:pPr>
-      <w:r>
-        <w:rPr>
-          <w:sz w:val="28"/>
-          <w:szCs w:val="28"/>
-        </w:rPr>
-        <w:t xml:space="preserve">Shift </w:t>
-      </w:r>
-      <w:r>
-        <w:rPr>
-          <w:sz w:val="28"/>
-          <w:szCs w:val="28"/>
-        </w:rPr>
-        <w:t>(To reload the game only after end screen)</w:t>
-      </w:r>
-    </w:p>
-    <w:p>
-      <w:pPr>
-        <w:rPr>
-          <w:b/>
-          <w:sz w:val="28"/>
-          <w:szCs w:val="28"/>
-          <w:u w:val="single"/>
-        </w:rPr>
-      </w:pPr>
-      <w:r>
-        <w:rPr>
-          <w:b/>
-          <w:sz w:val="28"/>
-          <w:szCs w:val="28"/>
-          <w:u w:val="single"/>
-        </w:rPr>
-        <w:lastRenderedPageBreak/>
-        <w:t>Artificial Intelligence</w:t>
-      </w:r>
-    </w:p>
-    <w:p>
-      <w:pPr>
-        <w:rPr>
-          <w:sz w:val="28"/>
-          <w:szCs w:val="28"/>
-        </w:rPr>
-      </w:pPr>
-      <w:r>
-        <w:rPr>
-          <w:sz w:val="28"/>
-          <w:szCs w:val="28"/>
-        </w:rPr>
-        <w:t>Enemy ships in this game will be blind, so they will randomly come in and roam the screen but randomly fire bullets in any direction hoping to hit the player</w:t>
-      </w:r>
-    </w:p>
-    <w:p>
-      <w:pPr>
-        <w:rPr>
-          <w:b/>
-          <w:sz w:val="28"/>
-          <w:szCs w:val="28"/>
-          <w:u w:val="single"/>
-        </w:rPr>
-      </w:pPr>
-      <w:r>
-        <w:rPr>
-          <w:b/>
-          <w:sz w:val="28"/>
-          <w:szCs w:val="28"/>
-          <w:u w:val="single"/>
-        </w:rPr>
-        <w:t>Sounds</w:t>
-      </w:r>
-    </w:p>
-    <w:p>
-      <w:pPr>
-        <w:rPr>
-          <w:sz w:val="28"/>
-          <w:szCs w:val="28"/>
-        </w:rPr>
-      </w:pPr>
-      <w:r>
-        <w:rPr>
-          <w:sz w:val="28"/>
-          <w:szCs w:val="28"/>
-        </w:rPr>
-        <w:t>Looking to create</w:t>
-      </w:r>
-      <w:r>
-        <w:rPr>
-          <w:sz w:val="28"/>
-          <w:szCs w:val="28"/>
-        </w:rPr>
-        <w:t xml:space="preserve"> a strong space techno vibe, the type of music you would hear in any space shooter, very futuristic but sounds right for an arcade game</w:t>
-      </w:r>
-    </w:p>
-    <w:p>
-      <w:pPr>
-        <w:pStyle w:val="ListParagraph"/>
-        <w:numPr>
-          <w:ilvl w:val="0"/>
-          <w:numId w:val="1"/>
-        </w:numPr>
-        <w:rPr>
-          <w:sz w:val="28"/>
-          <w:szCs w:val="28"/>
-        </w:rPr>
-      </w:pPr>
-      <w:r>
-        <w:rPr>
-          <w:sz w:val="28"/>
-          <w:szCs w:val="28"/>
-        </w:rPr>
-        <w:t>Shooting (different for both primary and secondary weapons)</w:t>
-      </w:r>
-    </w:p>
-    <w:p>
-      <w:pPr>
-        <w:pStyle w:val="ListParagraph"/>
-        <w:numPr>
-          <w:ilvl w:val="0"/>
-          <w:numId w:val="1"/>
-        </w:numPr>
-        <w:rPr>
-          <w:sz w:val="28"/>
-          <w:szCs w:val="28"/>
-        </w:rPr>
-      </w:pPr>
-      <w:r>
-        <w:rPr>
-          <w:sz w:val="28"/>
-          <w:szCs w:val="28"/>
-        </w:rPr>
-        <w:t>Ships exploding ( Both player and enemy)</w:t>
-      </w:r>
-    </w:p>
-    <w:p>
-      <w:pPr>
-        <w:pStyle w:val="ListParagraph"/>
-        <w:numPr>
-          <w:ilvl w:val="0"/>
-          <w:numId w:val="1"/>
-        </w:numPr>
-        <w:rPr>
-          <w:sz w:val="28"/>
-          <w:szCs w:val="28"/>
-        </w:rPr>
-      </w:pPr>
-      <w:r>
-        <w:rPr>
-          <w:sz w:val="28"/>
-          <w:szCs w:val="28"/>
-        </w:rPr>
-        <w:t>Start-up music / Background music</w:t>
-      </w:r>
-      <w:r>
-        <w:rPr>
-          <w:sz w:val="28"/>
-          <w:szCs w:val="28"/>
-        </w:rPr>
-        <w:t xml:space="preserve"> / Game over</w:t>
-      </w:r>
-      <w:r>
-        <w:rPr>
-          <w:sz w:val="28"/>
-          <w:szCs w:val="28"/>
-        </w:rPr>
-        <w:t xml:space="preserve"> sound</w:t>
-      </w:r>
-      <w:r>
-        <w:rPr>
-          <w:sz w:val="28"/>
-          <w:szCs w:val="28"/>
-        </w:rPr>
-        <w:t xml:space="preserve"> </w:t>
-      </w:r>
-    </w:p>
-    <w:p>
-      <w:pPr>
-        <w:pStyle w:val="ListParagraph"/>
-        <w:numPr>
-          <w:ilvl w:val="0"/>
-          <w:numId w:val="1"/>
-        </w:numPr>
-        <w:rPr>
-          <w:sz w:val="28"/>
-          <w:szCs w:val="28"/>
-        </w:rPr>
-      </w:pPr>
-      <w:r>
-        <w:rPr>
-          <w:sz w:val="28"/>
-          <w:szCs w:val="28"/>
-        </w:rPr>
-        <w:t xml:space="preserve">NO </w:t>
-      </w:r>
-      <w:r>
-        <w:rPr>
-          <w:sz w:val="28"/>
-          <w:szCs w:val="28"/>
-        </w:rPr>
-        <w:t xml:space="preserve">PLAYER </w:t>
-      </w:r>
-      <w:r>
-        <w:rPr>
-          <w:sz w:val="28"/>
-          <w:szCs w:val="28"/>
-        </w:rPr>
-        <w:t>SHIP ENGINE SOUNDS ( SUPER ANNOYING)</w:t>
-      </w:r>
-    </w:p>
-    <w:p>
-      <w:pPr>
-        <w:pStyle w:val="ListParagraph"/>
-        <w:numPr>
-          <w:ilvl w:val="0"/>
-          <w:numId w:val="1"/>
-        </w:numPr>
-        <w:rPr>
-          <w:sz w:val="28"/>
-          <w:szCs w:val="28"/>
-        </w:rPr>
-      </w:pPr>
-      <w:r>
-        <w:rPr>
-          <w:sz w:val="28"/>
-          <w:szCs w:val="28"/>
-        </w:rPr>
-        <w:t>Alien ship flying past</w:t>
-      </w:r>
-    </w:p>
-    <w:p>
-      <w:pPr>
-        <w:rPr>
-          <w:b/>
-          <w:sz w:val="28"/>
-          <w:szCs w:val="28"/>
-          <w:u w:val="single"/>
-        </w:rPr>
-      </w:pPr>
-      <w:r>
-        <w:rPr>
-          <w:b/>
-          <w:sz w:val="28"/>
-          <w:szCs w:val="28"/>
-          <w:u w:val="single"/>
-        </w:rPr>
-        <w:t>Animations</w:t>
-      </w:r>
-    </w:p>
-    <w:p>
-      <w:pPr>
-        <w:pStyle w:val="ListParagraph"/>
-        <w:numPr>
-          <w:ilvl w:val="0"/>
-          <w:numId w:val="1"/>
-        </w:numPr>
-        <w:rPr>
-          <w:sz w:val="28"/>
-          <w:szCs w:val="28"/>
-        </w:rPr>
-      </w:pPr>
-      <w:r>
-        <w:rPr>
-          <w:sz w:val="28"/>
-          <w:szCs w:val="28"/>
-        </w:rPr>
-        <w:t>When the ship takes one hit, it will switch to a flaming model of the ship (will explode on death)</w:t>
-      </w:r>
-    </w:p>
-    <w:p>
-      <w:pPr>
-        <w:pStyle w:val="ListParagraph"/>
-        <w:numPr>
-          <w:ilvl w:val="0"/>
-          <w:numId w:val="1"/>
-        </w:numPr>
-        <w:rPr>
-          <w:sz w:val="28"/>
-          <w:szCs w:val="28"/>
-        </w:rPr>
-      </w:pPr>
-      <w:r>
-        <w:rPr>
-          <w:sz w:val="28"/>
-          <w:szCs w:val="28"/>
-        </w:rPr>
-        <w:t>The explosions will have some small animation to it</w:t>
-      </w:r>
-    </w:p>
-    <w:p>
-      <w:pPr>
-        <w:rPr>
-          <w:b/>
-          <w:sz w:val="28"/>
-          <w:szCs w:val="28"/>
-          <w:u w:val="single"/>
-        </w:rPr>
-      </w:pPr>
-      <w:r>
-        <w:rPr>
-          <w:b/>
-          <w:sz w:val="28"/>
-          <w:szCs w:val="28"/>
-          <w:u w:val="single"/>
-        </w:rPr>
-        <w:t>Objectives for the player</w:t>
-      </w:r>
-    </w:p>
-    <w:p>
-      <w:pPr>
-        <w:rPr>
-          <w:sz w:val="28"/>
-          <w:szCs w:val="28"/>
-        </w:rPr>
-      </w:pPr>
-      <w:r>
-        <w:rPr>
-          <w:sz w:val="28"/>
-          <w:szCs w:val="28"/>
-        </w:rPr>
-        <w:t>The Player will focus heavily on killing</w:t>
-      </w:r>
-      <w:r>
-        <w:rPr>
-          <w:sz w:val="28"/>
-          <w:szCs w:val="28"/>
-        </w:rPr>
-        <w:t xml:space="preserve"> out numbering waves of enemies gathering score and trying to survive</w:t>
-      </w:r>
-      <w:r>
-        <w:rPr>
-          <w:sz w:val="28"/>
-          <w:szCs w:val="28"/>
-        </w:rPr>
-        <w:t>, at the end hopefully defeating their previous record</w:t>
-      </w:r>
-    </w:p>
-    <w:p>
-      <w:pPr>
-        <w:rPr>
-          <w:sz w:val="28"/>
-          <w:szCs w:val="28"/>
-        </w:rPr>
-      </w:pPr>
+        <w:t>Bonus modes (Extremely hard mode, Fun drawing and funny “Meme” mode)</w:t>
+      </w:r>
       <w:bookmarkStart w:id="0" w:name="_GoBack"/>
       <w:bookmarkEnd w:id="0"/>
     </w:p>
     <w:p>
       <w:pPr>
+        <w:pStyle w:val="ListParagraph"/>
+        <w:numPr>
+          <w:ilvl w:val="0"/>
+          <w:numId w:val="1"/>
+        </w:numPr>
+        <w:rPr>
+          <w:sz w:val="28"/>
+          <w:szCs w:val="28"/>
+        </w:rPr>
+      </w:pPr>
+      <w:r>
+        <w:rPr>
+          <w:sz w:val="28"/>
+          <w:szCs w:val="28"/>
+        </w:rPr>
+        <w:t>Only 1 Life</w:t>
+      </w:r>
+      <w:r>
+        <w:rPr>
+          <w:sz w:val="28"/>
+          <w:szCs w:val="28"/>
+        </w:rPr>
+        <w:t xml:space="preserve"> (2 hit deaths</w:t>
+      </w:r>
+      <w:r>
+        <w:rPr>
+          <w:sz w:val="28"/>
+          <w:szCs w:val="28"/>
+        </w:rPr>
+        <w:t>)</w:t>
+      </w:r>
+    </w:p>
+    <w:p>
+      <w:pPr>
+        <w:pStyle w:val="ListParagraph"/>
+        <w:numPr>
+          <w:ilvl w:val="0"/>
+          <w:numId w:val="1"/>
+        </w:numPr>
+        <w:rPr>
+          <w:sz w:val="28"/>
+          <w:szCs w:val="28"/>
+        </w:rPr>
+      </w:pPr>
+      <w:r>
+        <w:rPr>
+          <w:sz w:val="28"/>
+          <w:szCs w:val="28"/>
+        </w:rPr>
+        <w:t>lots of bullets</w:t>
+      </w:r>
+      <w:r>
+        <w:rPr>
+          <w:sz w:val="28"/>
+          <w:szCs w:val="28"/>
+        </w:rPr>
+        <w:t xml:space="preserve"> being fired</w:t>
+      </w:r>
+      <w:r>
+        <w:rPr>
+          <w:sz w:val="28"/>
+          <w:szCs w:val="28"/>
+        </w:rPr>
+        <w:t xml:space="preserve"> (both player and enemy)</w:t>
+      </w:r>
+    </w:p>
+    <w:p>
+      <w:pPr>
+        <w:pStyle w:val="ListParagraph"/>
+        <w:numPr>
+          <w:ilvl w:val="0"/>
+          <w:numId w:val="1"/>
+        </w:numPr>
+        <w:rPr>
+          <w:sz w:val="28"/>
+          <w:szCs w:val="28"/>
+        </w:rPr>
+      </w:pPr>
+      <w:r>
+        <w:rPr>
+          <w:sz w:val="28"/>
+          <w:szCs w:val="28"/>
+        </w:rPr>
+        <w:t>Primary Weapon for the player (a straight line of machine gun bullets)</w:t>
+      </w:r>
+    </w:p>
+    <w:p>
+      <w:pPr>
+        <w:pStyle w:val="ListParagraph"/>
+        <w:numPr>
+          <w:ilvl w:val="0"/>
+          <w:numId w:val="1"/>
+        </w:numPr>
+        <w:rPr>
+          <w:sz w:val="28"/>
+          <w:szCs w:val="28"/>
+        </w:rPr>
+      </w:pPr>
+      <w:r>
+        <w:rPr>
+          <w:sz w:val="28"/>
+          <w:szCs w:val="28"/>
+        </w:rPr>
+        <w:t xml:space="preserve">Secondary Weapon for the player ( a </w:t>
+      </w:r>
+      <w:r>
+        <w:rPr>
+          <w:sz w:val="28"/>
+          <w:szCs w:val="28"/>
+        </w:rPr>
+        <w:t>penetrating laser ball</w:t>
+      </w:r>
+      <w:r>
+        <w:rPr>
+          <w:sz w:val="28"/>
+          <w:szCs w:val="28"/>
+        </w:rPr>
+        <w:t xml:space="preserve"> )</w:t>
+      </w:r>
+    </w:p>
+    <w:p>
+      <w:pPr>
+        <w:pStyle w:val="ListParagraph"/>
+        <w:numPr>
+          <w:ilvl w:val="0"/>
+          <w:numId w:val="1"/>
+        </w:numPr>
+        <w:rPr>
+          <w:sz w:val="28"/>
+          <w:szCs w:val="28"/>
+        </w:rPr>
+      </w:pPr>
+      <w:r>
+        <w:rPr>
+          <w:sz w:val="28"/>
+          <w:szCs w:val="28"/>
+        </w:rPr>
+        <w:t>Dark Matter Cannon</w:t>
+      </w:r>
+      <w:r>
+        <w:rPr>
+          <w:sz w:val="28"/>
+          <w:szCs w:val="28"/>
+        </w:rPr>
+        <w:t xml:space="preserve"> (</w:t>
+      </w:r>
+      <w:r>
+        <w:rPr>
+          <w:sz w:val="28"/>
+          <w:szCs w:val="28"/>
+        </w:rPr>
+        <w:t>Requires charging before being fired</w:t>
+      </w:r>
+      <w:r>
+        <w:rPr>
+          <w:sz w:val="28"/>
+          <w:szCs w:val="28"/>
+        </w:rPr>
+        <w:t>)</w:t>
+      </w:r>
+    </w:p>
+    <w:p>
+      <w:pPr>
+        <w:pStyle w:val="ListParagraph"/>
+        <w:numPr>
+          <w:ilvl w:val="0"/>
+          <w:numId w:val="1"/>
+        </w:numPr>
+        <w:rPr>
+          <w:sz w:val="28"/>
+          <w:szCs w:val="28"/>
+        </w:rPr>
+      </w:pPr>
+      <w:r>
+        <w:rPr>
+          <w:sz w:val="28"/>
+          <w:szCs w:val="28"/>
+        </w:rPr>
+        <w:t>Extremely weak enemies (compensating the number of enemies)</w:t>
+      </w:r>
+    </w:p>
+    <w:p>
+      <w:pPr>
+        <w:pStyle w:val="ListParagraph"/>
+        <w:numPr>
+          <w:ilvl w:val="0"/>
+          <w:numId w:val="1"/>
+        </w:numPr>
+        <w:rPr>
+          <w:sz w:val="28"/>
+          <w:szCs w:val="28"/>
+        </w:rPr>
+      </w:pPr>
+      <w:r>
+        <w:rPr>
+          <w:sz w:val="28"/>
+          <w:szCs w:val="28"/>
+        </w:rPr>
+        <w:t>Unlimited Ammo</w:t>
+      </w:r>
+    </w:p>
+    <w:p>
+      <w:pPr>
+        <w:pStyle w:val="ListParagraph"/>
+        <w:numPr>
+          <w:ilvl w:val="0"/>
+          <w:numId w:val="1"/>
+        </w:numPr>
+        <w:rPr>
+          <w:sz w:val="28"/>
+          <w:szCs w:val="28"/>
+        </w:rPr>
+      </w:pPr>
+      <w:r>
+        <w:rPr>
+          <w:sz w:val="28"/>
+          <w:szCs w:val="28"/>
+        </w:rPr>
+        <w:t>Scoring system (</w:t>
+      </w:r>
+      <w:r>
+        <w:rPr>
+          <w:sz w:val="28"/>
+          <w:szCs w:val="28"/>
+        </w:rPr>
+        <w:t>varies between what weapon is used and what target was destroyed</w:t>
+      </w:r>
+      <w:r>
+        <w:rPr>
+          <w:sz w:val="28"/>
+          <w:szCs w:val="28"/>
+        </w:rPr>
+        <w:t>)</w:t>
+      </w:r>
+    </w:p>
+    <w:p>
+      <w:pPr>
+        <w:rPr>
+          <w:b/>
+          <w:sz w:val="28"/>
+          <w:szCs w:val="28"/>
+          <w:u w:val="single"/>
+        </w:rPr>
+      </w:pPr>
+      <w:r>
+        <w:rPr>
+          <w:b/>
+          <w:sz w:val="28"/>
+          <w:szCs w:val="28"/>
+          <w:u w:val="single"/>
+        </w:rPr>
+        <w:t>UI Elements</w:t>
+      </w:r>
+    </w:p>
+    <w:p>
+      <w:pPr>
+        <w:pStyle w:val="ListParagraph"/>
+        <w:numPr>
+          <w:ilvl w:val="0"/>
+          <w:numId w:val="1"/>
+        </w:numPr>
+        <w:rPr>
+          <w:sz w:val="28"/>
+          <w:szCs w:val="28"/>
+        </w:rPr>
+      </w:pPr>
+      <w:r>
+        <w:rPr>
+          <w:sz w:val="28"/>
+          <w:szCs w:val="28"/>
+        </w:rPr>
+        <w:t>Score (Middle Top)</w:t>
+      </w:r>
+    </w:p>
+    <w:p>
+      <w:pPr>
+        <w:pStyle w:val="ListParagraph"/>
+        <w:numPr>
+          <w:ilvl w:val="0"/>
+          <w:numId w:val="1"/>
+        </w:numPr>
+        <w:rPr>
+          <w:sz w:val="28"/>
+          <w:szCs w:val="28"/>
+        </w:rPr>
+      </w:pPr>
+      <w:r>
+        <w:rPr>
+          <w:sz w:val="28"/>
+          <w:szCs w:val="28"/>
+        </w:rPr>
+        <w:t>Health</w:t>
+      </w:r>
+      <w:r>
+        <w:rPr>
+          <w:sz w:val="28"/>
+          <w:szCs w:val="28"/>
+        </w:rPr>
+        <w:t xml:space="preserve"> (Bottom Left)</w:t>
+      </w:r>
+    </w:p>
+    <w:p>
+      <w:pPr>
+        <w:pStyle w:val="ListParagraph"/>
+        <w:numPr>
+          <w:ilvl w:val="0"/>
+          <w:numId w:val="1"/>
+        </w:numPr>
+        <w:rPr>
+          <w:sz w:val="28"/>
+          <w:szCs w:val="28"/>
+        </w:rPr>
+      </w:pPr>
+      <w:r>
+        <w:rPr>
+          <w:sz w:val="28"/>
+          <w:szCs w:val="28"/>
+        </w:rPr>
+        <w:t>Timer (middle Top</w:t>
+      </w:r>
+      <w:r>
+        <w:rPr>
+          <w:sz w:val="28"/>
+          <w:szCs w:val="28"/>
+        </w:rPr>
+        <w:t>)</w:t>
+      </w:r>
+    </w:p>
+    <w:p>
+      <w:pPr>
+        <w:pStyle w:val="ListParagraph"/>
+        <w:numPr>
+          <w:ilvl w:val="0"/>
+          <w:numId w:val="1"/>
+        </w:numPr>
+        <w:rPr>
+          <w:sz w:val="28"/>
+          <w:szCs w:val="28"/>
+        </w:rPr>
+      </w:pPr>
+      <w:r>
+        <w:rPr>
+          <w:sz w:val="28"/>
+          <w:szCs w:val="28"/>
+        </w:rPr>
+        <w:t>Charge Bar (Bottom Right – Charge progression for the dark matter cannon)</w:t>
+      </w:r>
+    </w:p>
+    <w:p>
+      <w:pPr>
+        <w:rPr>
+          <w:b/>
+          <w:sz w:val="28"/>
+          <w:szCs w:val="28"/>
+          <w:u w:val="single"/>
+        </w:rPr>
+      </w:pPr>
+      <w:r>
+        <w:rPr>
+          <w:b/>
+          <w:sz w:val="28"/>
+          <w:szCs w:val="28"/>
+          <w:u w:val="single"/>
+        </w:rPr>
+        <w:t>Map Design</w:t>
+      </w:r>
+    </w:p>
+    <w:p>
+      <w:pPr>
+        <w:pStyle w:val="ListParagraph"/>
+        <w:numPr>
+          <w:ilvl w:val="0"/>
+          <w:numId w:val="1"/>
+        </w:numPr>
+        <w:rPr>
+          <w:sz w:val="28"/>
+          <w:szCs w:val="28"/>
+        </w:rPr>
+      </w:pPr>
+      <w:r>
+        <w:rPr>
+          <w:sz w:val="28"/>
+          <w:szCs w:val="28"/>
+        </w:rPr>
+        <w:t>Vastly open (asteroids and ships will randomly spawn in to change paths)</w:t>
+      </w:r>
+    </w:p>
+    <w:p>
+      <w:pPr>
+        <w:pStyle w:val="ListParagraph"/>
+        <w:numPr>
+          <w:ilvl w:val="0"/>
+          <w:numId w:val="1"/>
+        </w:numPr>
+        <w:rPr>
+          <w:sz w:val="28"/>
+          <w:szCs w:val="28"/>
+        </w:rPr>
+      </w:pPr>
+      <w:r>
+        <w:rPr>
+          <w:sz w:val="28"/>
+          <w:szCs w:val="28"/>
+        </w:rPr>
+        <w:t xml:space="preserve">Scrolling background </w:t>
+      </w:r>
+    </w:p>
+    <w:p>
+      <w:pPr>
+        <w:pStyle w:val="ListParagraph"/>
+        <w:numPr>
+          <w:ilvl w:val="0"/>
+          <w:numId w:val="1"/>
+        </w:numPr>
+        <w:rPr>
+          <w:sz w:val="28"/>
+          <w:szCs w:val="28"/>
+        </w:rPr>
+      </w:pPr>
+      <w:r>
+        <w:rPr>
+          <w:sz w:val="28"/>
+          <w:szCs w:val="28"/>
+        </w:rPr>
+        <w:t>Very Large game canvas size (To enjoy and see more from the game)</w:t>
+      </w:r>
+    </w:p>
+    <w:p>
+      <w:pPr>
+        <w:rPr>
+          <w:b/>
+          <w:sz w:val="28"/>
+          <w:szCs w:val="28"/>
+          <w:u w:val="single"/>
+        </w:rPr>
+      </w:pPr>
+      <w:r>
+        <w:rPr>
+          <w:b/>
+          <w:sz w:val="28"/>
+          <w:szCs w:val="28"/>
+          <w:u w:val="single"/>
+        </w:rPr>
+        <w:t>Controls</w:t>
+      </w:r>
+    </w:p>
+    <w:p>
+      <w:pPr>
+        <w:pStyle w:val="ListParagraph"/>
+        <w:numPr>
+          <w:ilvl w:val="0"/>
+          <w:numId w:val="1"/>
+        </w:numPr>
+        <w:rPr>
+          <w:sz w:val="28"/>
+          <w:szCs w:val="28"/>
+        </w:rPr>
+      </w:pPr>
+      <w:r>
+        <w:rPr>
+          <w:sz w:val="28"/>
+          <w:szCs w:val="28"/>
+        </w:rPr>
+        <w:t>W A S D ( to move up, left, down and right in that order)</w:t>
+      </w:r>
+    </w:p>
+    <w:p>
+      <w:pPr>
+        <w:pStyle w:val="ListParagraph"/>
+        <w:numPr>
+          <w:ilvl w:val="0"/>
+          <w:numId w:val="1"/>
+        </w:numPr>
+        <w:rPr>
+          <w:sz w:val="28"/>
+          <w:szCs w:val="28"/>
+        </w:rPr>
+      </w:pPr>
+      <w:r>
+        <w:rPr>
+          <w:sz w:val="28"/>
+          <w:szCs w:val="28"/>
+        </w:rPr>
+        <w:t>Q</w:t>
+      </w:r>
+      <w:r>
+        <w:rPr>
+          <w:sz w:val="28"/>
+          <w:szCs w:val="28"/>
+        </w:rPr>
+        <w:t xml:space="preserve"> (to shoot primary weapon)</w:t>
+      </w:r>
+    </w:p>
+    <w:p>
+      <w:pPr>
+        <w:pStyle w:val="ListParagraph"/>
+        <w:numPr>
+          <w:ilvl w:val="0"/>
+          <w:numId w:val="1"/>
+        </w:numPr>
+        <w:rPr>
+          <w:sz w:val="28"/>
+          <w:szCs w:val="28"/>
+        </w:rPr>
+      </w:pPr>
+      <w:r>
+        <w:rPr>
+          <w:sz w:val="28"/>
+          <w:szCs w:val="28"/>
+        </w:rPr>
+        <w:t>E</w:t>
+      </w:r>
+      <w:r>
+        <w:rPr>
+          <w:sz w:val="28"/>
+          <w:szCs w:val="28"/>
+        </w:rPr>
+        <w:t xml:space="preserve"> (to shoot secondary weapon)</w:t>
+      </w:r>
+    </w:p>
+    <w:p>
+      <w:pPr>
+        <w:pStyle w:val="ListParagraph"/>
+        <w:numPr>
+          <w:ilvl w:val="0"/>
+          <w:numId w:val="1"/>
+        </w:numPr>
+        <w:rPr>
+          <w:sz w:val="28"/>
+          <w:szCs w:val="28"/>
+        </w:rPr>
+      </w:pPr>
+      <w:r>
+        <w:rPr>
+          <w:sz w:val="28"/>
+          <w:szCs w:val="28"/>
+        </w:rPr>
+        <w:lastRenderedPageBreak/>
+        <w:t>R ( to shoot Dark Matter Cannon)</w:t>
+      </w:r>
+    </w:p>
+    <w:p>
+      <w:pPr>
+        <w:pStyle w:val="ListParagraph"/>
+        <w:numPr>
+          <w:ilvl w:val="0"/>
+          <w:numId w:val="1"/>
+        </w:numPr>
+        <w:rPr>
+          <w:sz w:val="28"/>
+          <w:szCs w:val="28"/>
+        </w:rPr>
+      </w:pPr>
+      <w:r>
+        <w:rPr>
+          <w:sz w:val="28"/>
+          <w:szCs w:val="28"/>
+        </w:rPr>
+        <w:t xml:space="preserve">Shift </w:t>
+      </w:r>
+      <w:r>
+        <w:rPr>
+          <w:sz w:val="28"/>
+          <w:szCs w:val="28"/>
+        </w:rPr>
+        <w:t>(To reload the game only after end screen)</w:t>
+      </w:r>
+    </w:p>
+    <w:p>
+      <w:pPr>
+        <w:rPr>
+          <w:b/>
+          <w:sz w:val="28"/>
+          <w:szCs w:val="28"/>
+          <w:u w:val="single"/>
+        </w:rPr>
+      </w:pPr>
+      <w:r>
+        <w:rPr>
+          <w:b/>
+          <w:sz w:val="28"/>
+          <w:szCs w:val="28"/>
+          <w:u w:val="single"/>
+        </w:rPr>
+        <w:t>Artificial Intelligence</w:t>
+      </w:r>
+    </w:p>
+    <w:p>
+      <w:pPr>
+        <w:rPr>
+          <w:sz w:val="28"/>
+          <w:szCs w:val="28"/>
+        </w:rPr>
+      </w:pPr>
+      <w:r>
+        <w:rPr>
+          <w:sz w:val="28"/>
+          <w:szCs w:val="28"/>
+        </w:rPr>
+        <w:t>Enemy ships in this game will be blind, so they will randomly come in and roam the screen but randomly fire bullets in any direction hoping to hit the player</w:t>
+      </w:r>
+    </w:p>
+    <w:p>
+      <w:pPr>
+        <w:rPr>
+          <w:b/>
+          <w:sz w:val="28"/>
+          <w:szCs w:val="28"/>
+          <w:u w:val="single"/>
+        </w:rPr>
+      </w:pPr>
+      <w:r>
+        <w:rPr>
+          <w:b/>
+          <w:sz w:val="28"/>
+          <w:szCs w:val="28"/>
+          <w:u w:val="single"/>
+        </w:rPr>
+        <w:t>Sounds</w:t>
+      </w:r>
+    </w:p>
+    <w:p>
+      <w:pPr>
+        <w:rPr>
+          <w:sz w:val="28"/>
+          <w:szCs w:val="28"/>
+        </w:rPr>
+      </w:pPr>
+      <w:r>
+        <w:rPr>
+          <w:sz w:val="28"/>
+          <w:szCs w:val="28"/>
+        </w:rPr>
+        <w:t>Looking to create</w:t>
+      </w:r>
+      <w:r>
+        <w:rPr>
+          <w:sz w:val="28"/>
+          <w:szCs w:val="28"/>
+        </w:rPr>
+        <w:t xml:space="preserve"> a strong space techno vibe, the type of music you would hear in any space shooter, very futuristic but sounds right for an arcade game</w:t>
+      </w:r>
+    </w:p>
+    <w:p>
+      <w:pPr>
+        <w:pStyle w:val="ListParagraph"/>
+        <w:numPr>
+          <w:ilvl w:val="0"/>
+          <w:numId w:val="1"/>
+        </w:numPr>
+        <w:rPr>
+          <w:sz w:val="28"/>
+          <w:szCs w:val="28"/>
+        </w:rPr>
+      </w:pPr>
+      <w:r>
+        <w:rPr>
+          <w:sz w:val="28"/>
+          <w:szCs w:val="28"/>
+        </w:rPr>
+        <w:t>Shooting (different for both primary and secondary weapons)</w:t>
+      </w:r>
+    </w:p>
+    <w:p>
+      <w:pPr>
+        <w:pStyle w:val="ListParagraph"/>
+        <w:numPr>
+          <w:ilvl w:val="0"/>
+          <w:numId w:val="1"/>
+        </w:numPr>
+        <w:rPr>
+          <w:sz w:val="28"/>
+          <w:szCs w:val="28"/>
+        </w:rPr>
+      </w:pPr>
+      <w:r>
+        <w:rPr>
+          <w:sz w:val="28"/>
+          <w:szCs w:val="28"/>
+        </w:rPr>
+        <w:t>Ships exploding ( Both player and enemy)</w:t>
+      </w:r>
+    </w:p>
+    <w:p>
+      <w:pPr>
+        <w:pStyle w:val="ListParagraph"/>
+        <w:numPr>
+          <w:ilvl w:val="0"/>
+          <w:numId w:val="1"/>
+        </w:numPr>
+        <w:rPr>
+          <w:sz w:val="28"/>
+          <w:szCs w:val="28"/>
+        </w:rPr>
+      </w:pPr>
+      <w:r>
+        <w:rPr>
+          <w:sz w:val="28"/>
+          <w:szCs w:val="28"/>
+        </w:rPr>
+        <w:t>Start-up music / Background music</w:t>
+      </w:r>
+      <w:r>
+        <w:rPr>
+          <w:sz w:val="28"/>
+          <w:szCs w:val="28"/>
+        </w:rPr>
+        <w:t xml:space="preserve"> / Game over</w:t>
+      </w:r>
+      <w:r>
+        <w:rPr>
+          <w:sz w:val="28"/>
+          <w:szCs w:val="28"/>
+        </w:rPr>
+        <w:t xml:space="preserve"> sound</w:t>
+      </w:r>
+      <w:r>
+        <w:rPr>
+          <w:sz w:val="28"/>
+          <w:szCs w:val="28"/>
+        </w:rPr>
+        <w:t xml:space="preserve"> </w:t>
+      </w:r>
+    </w:p>
+    <w:p>
+      <w:pPr>
+        <w:pStyle w:val="ListParagraph"/>
+        <w:numPr>
+          <w:ilvl w:val="0"/>
+          <w:numId w:val="1"/>
+        </w:numPr>
+        <w:rPr>
+          <w:sz w:val="28"/>
+          <w:szCs w:val="28"/>
+        </w:rPr>
+      </w:pPr>
+      <w:r>
+        <w:rPr>
+          <w:sz w:val="28"/>
+          <w:szCs w:val="28"/>
+        </w:rPr>
+        <w:t xml:space="preserve">NO </w:t>
+      </w:r>
+      <w:r>
+        <w:rPr>
+          <w:sz w:val="28"/>
+          <w:szCs w:val="28"/>
+        </w:rPr>
+        <w:t xml:space="preserve">PLAYER </w:t>
+      </w:r>
+      <w:r>
+        <w:rPr>
+          <w:sz w:val="28"/>
+          <w:szCs w:val="28"/>
+        </w:rPr>
+        <w:t>SHIP ENGINE SOUNDS ( SUPER ANNOYING)</w:t>
+      </w:r>
+    </w:p>
+    <w:p>
+      <w:pPr>
+        <w:pStyle w:val="ListParagraph"/>
+        <w:numPr>
+          <w:ilvl w:val="0"/>
+          <w:numId w:val="1"/>
+        </w:numPr>
+        <w:rPr>
+          <w:sz w:val="28"/>
+          <w:szCs w:val="28"/>
+        </w:rPr>
+      </w:pPr>
+      <w:r>
+        <w:rPr>
+          <w:sz w:val="28"/>
+          <w:szCs w:val="28"/>
+        </w:rPr>
+        <w:t>Alien ship flying past</w:t>
+      </w:r>
+    </w:p>
+    <w:p>
+      <w:pPr>
+        <w:rPr>
+          <w:b/>
+          <w:sz w:val="28"/>
+          <w:szCs w:val="28"/>
+          <w:u w:val="single"/>
+        </w:rPr>
+      </w:pPr>
+      <w:r>
+        <w:rPr>
+          <w:b/>
+          <w:sz w:val="28"/>
+          <w:szCs w:val="28"/>
+          <w:u w:val="single"/>
+        </w:rPr>
+        <w:t>Animations</w:t>
+      </w:r>
+    </w:p>
+    <w:p>
+      <w:pPr>
+        <w:pStyle w:val="ListParagraph"/>
+        <w:numPr>
+          <w:ilvl w:val="0"/>
+          <w:numId w:val="1"/>
+        </w:numPr>
+        <w:rPr>
+          <w:sz w:val="28"/>
+          <w:szCs w:val="28"/>
+        </w:rPr>
+      </w:pPr>
+      <w:r>
+        <w:rPr>
+          <w:sz w:val="28"/>
+          <w:szCs w:val="28"/>
+        </w:rPr>
+        <w:t>When the ship takes one hit, it will switch to a flaming model of the ship (will explode on death)</w:t>
+      </w:r>
+    </w:p>
+    <w:p>
+      <w:pPr>
+        <w:pStyle w:val="ListParagraph"/>
+        <w:numPr>
+          <w:ilvl w:val="0"/>
+          <w:numId w:val="1"/>
+        </w:numPr>
+        <w:rPr>
+          <w:sz w:val="28"/>
+          <w:szCs w:val="28"/>
+        </w:rPr>
+      </w:pPr>
+      <w:r>
+        <w:rPr>
+          <w:sz w:val="28"/>
+          <w:szCs w:val="28"/>
+        </w:rPr>
+        <w:t>The explosions will have some small animation to it</w:t>
+      </w:r>
+    </w:p>
+    <w:p>
+      <w:pPr>
+        <w:rPr>
+          <w:b/>
+          <w:sz w:val="28"/>
+          <w:szCs w:val="28"/>
+          <w:u w:val="single"/>
+        </w:rPr>
+      </w:pPr>
+      <w:r>
+        <w:rPr>
+          <w:b/>
+          <w:sz w:val="28"/>
+          <w:szCs w:val="28"/>
+          <w:u w:val="single"/>
+        </w:rPr>
+        <w:t>Objectives for the player</w:t>
+      </w:r>
+    </w:p>
+    <w:p>
+      <w:pPr>
+        <w:rPr>
+          <w:sz w:val="28"/>
+          <w:szCs w:val="28"/>
+        </w:rPr>
+      </w:pPr>
+      <w:r>
+        <w:rPr>
+          <w:sz w:val="28"/>
+          <w:szCs w:val="28"/>
+        </w:rPr>
+        <w:t>The Player will focus heavily on killing</w:t>
+      </w:r>
+      <w:r>
+        <w:rPr>
+          <w:sz w:val="28"/>
+          <w:szCs w:val="28"/>
+        </w:rPr>
+        <w:t xml:space="preserve"> out numbering waves of enemies gathering score and trying to survive</w:t>
+      </w:r>
+      <w:r>
+        <w:rPr>
+          <w:sz w:val="28"/>
+          <w:szCs w:val="28"/>
+        </w:rPr>
+        <w:t>, at the end hopefully defeating their previous record</w:t>
+      </w:r>
+    </w:p>
+    <w:p>
+      <w:pPr>
+        <w:rPr>
+          <w:sz w:val="28"/>
+          <w:szCs w:val="28"/>
+        </w:rPr>
+      </w:pPr>
+    </w:p>
+    <w:p>
+      <w:pPr>
         <w:rPr>
           <w:b/>
           <w:color w:val="00B050"/>
@@ -1213,7 +1233,21 @@
           <w:sz w:val="28"/>
           <w:szCs w:val="28"/>
         </w:rPr>
-        <w:t xml:space="preserve">ided should be done and by whom, </w:t>
+        <w:t xml:space="preserve">ided should be done </w:t>
+      </w:r>
+      <w:r>
+        <w:rPr>
+          <w:sz w:val="28"/>
+          <w:szCs w:val="28"/>
+        </w:rPr>
+        <w:t xml:space="preserve">during the 4 weeks </w:t>
+      </w:r>
+      <w:r>
+        <w:rPr>
+          <w:sz w:val="28"/>
+          <w:szCs w:val="28"/>
+        </w:rPr>
+        <w:t xml:space="preserve">and by whom, </w:t>
       </w:r>
     </w:p>
     <w:p>
@@ -1290,6 +1324,7 @@
           <w:sz w:val="28"/>
           <w:szCs w:val="28"/>
         </w:rPr>
+        <w:lastRenderedPageBreak/>
         <w:t>Player.js</w:t>
       </w:r>
     </w:p>
@@ -1330,6 +1365,26 @@
           <w:sz w:val="28"/>
           <w:szCs w:val="28"/>
         </w:rPr>
+        <w:t>Primary survival Game Mode</w:t>
+      </w:r>
+    </w:p>
+    <w:p>
+      <w:pPr>
+        <w:pStyle w:val="ListParagraph"/>
+        <w:numPr>
+          <w:ilvl w:val="0"/>
+          <w:numId w:val="1"/>
+        </w:numPr>
+        <w:rPr>
+          <w:sz w:val="28"/>
+          <w:szCs w:val="28"/>
+        </w:rPr>
+      </w:pPr>
+      <w:r>
+        <w:rPr>
+          <w:sz w:val="28"/>
+          <w:szCs w:val="28"/>
+        </w:rPr>
         <w:t xml:space="preserve">Editing </w:t>
       </w:r>
       <w:r>
@@ -1357,7 +1412,6 @@
           <w:sz w:val="28"/>
           <w:szCs w:val="28"/>
         </w:rPr>
-        <w:lastRenderedPageBreak/>
         <w:t>Editing Sounds used for the game</w:t>
       </w:r>
     </w:p>
@@ -1484,6 +1538,26 @@
           <w:sz w:val="28"/>
           <w:szCs w:val="28"/>
         </w:rPr>
+        <w:t>Bonus modes including extremely Hard</w:t>
+      </w:r>
+    </w:p>
+    <w:p>
+      <w:pPr>
+        <w:pStyle w:val="ListParagraph"/>
+        <w:numPr>
+          <w:ilvl w:val="0"/>
+          <w:numId w:val="1"/>
+        </w:numPr>
+        <w:rPr>
+          <w:sz w:val="28"/>
+          <w:szCs w:val="28"/>
+        </w:rPr>
+      </w:pPr>
+      <w:r>
+        <w:rPr>
+          <w:sz w:val="28"/>
+          <w:szCs w:val="28"/>
+        </w:rPr>
         <w:t>Finding images to use in the game</w:t>
       </w:r>
     </w:p>
@@ -1555,6 +1629,22 @@
           <w:szCs w:val="28"/>
         </w:rPr>
       </w:pPr>
+      <w:r>
+        <w:rPr>
+          <w:sz w:val="28"/>
+          <w:szCs w:val="28"/>
+        </w:rPr>
+        <w:t>Scrolling Background: Attempts were made to try and fit in lovely backgrounds of stars and planets, however some versions that were created were causing some extreme errors and were removed to prevent any game breaking moments</w:t>
+      </w:r>
+    </w:p>
+    <w:p>
+      <w:pPr>
+        <w:pStyle w:val="ListParagraph"/>
+        <w:rPr>
+          <w:sz w:val="28"/>
+          <w:szCs w:val="28"/>
+        </w:rPr>
+      </w:pPr>
     </w:p>
     <w:p>
       <w:pPr>
@@ -1610,6 +1700,20 @@
           <w:szCs w:val="28"/>
         </w:rPr>
         <w:t>We were unable to focus on this idea after a lot of debugging we ran low on time and adding animations to the player had slipped our minds and had to be cut</w:t>
+      </w:r>
+      <w:r>
+        <w:rPr>
+          <w:sz w:val="28"/>
+          <w:szCs w:val="28"/>
+        </w:rPr>
+        <w:t xml:space="preserve">, same went for the asteroid </w:t>
+      </w:r>
+      <w:r>
+        <w:rPr>
+          <w:sz w:val="28"/>
+          <w:szCs w:val="28"/>
+        </w:rPr>
+        <w:t>explosions</w:t>
       </w:r>
     </w:p>
     <w:p>

</xml_diff>

<commit_message>
More evidence to group work
more screenshots added to show team work via skype and adjusted the
design doc some more
</commit_message>
<xml_diff>
--- a/Space Juan (Group Idea).docx
+++ b/Space Juan (Group Idea).docx
@@ -135,112 +135,153 @@
     </w:p>
     <w:p>
       <w:pPr>
-        <w:rPr>
-          <w:sz w:val="28"/>
-          <w:szCs w:val="28"/>
-        </w:rPr>
-      </w:pPr>
-      <w:r>
-        <w:rPr>
-          <w:b/>
-          <w:sz w:val="28"/>
-          <w:szCs w:val="28"/>
-          <w:u w:val="single"/>
-        </w:rPr>
-        <w:t>Core Game Mechanics</w:t>
-      </w:r>
-    </w:p>
-    <w:p>
-      <w:pPr>
-        <w:pStyle w:val="ListParagraph"/>
-        <w:numPr>
-          <w:ilvl w:val="0"/>
-          <w:numId w:val="1"/>
-        </w:numPr>
-        <w:rPr>
-          <w:sz w:val="28"/>
-          <w:szCs w:val="28"/>
-        </w:rPr>
-      </w:pPr>
-      <w:r>
-        <w:rPr>
-          <w:sz w:val="28"/>
-          <w:szCs w:val="28"/>
-        </w:rPr>
-        <w:t>Space shooter (top down view)</w:t>
-      </w:r>
-    </w:p>
-    <w:p>
-      <w:pPr>
-        <w:pStyle w:val="ListParagraph"/>
-        <w:numPr>
-          <w:ilvl w:val="0"/>
-          <w:numId w:val="1"/>
-        </w:numPr>
-        <w:rPr>
-          <w:sz w:val="28"/>
-          <w:szCs w:val="28"/>
-        </w:rPr>
-      </w:pPr>
-      <w:r>
-        <w:rPr>
-          <w:sz w:val="28"/>
-          <w:szCs w:val="28"/>
-        </w:rPr>
-        <w:t>Single player only</w:t>
-      </w:r>
-    </w:p>
-    <w:p>
-      <w:pPr>
-        <w:pStyle w:val="ListParagraph"/>
-        <w:numPr>
-          <w:ilvl w:val="0"/>
-          <w:numId w:val="1"/>
-        </w:numPr>
-        <w:rPr>
-          <w:sz w:val="28"/>
-          <w:szCs w:val="28"/>
-        </w:rPr>
-      </w:pPr>
-      <w:r>
-        <w:rPr>
-          <w:sz w:val="28"/>
-          <w:szCs w:val="28"/>
-        </w:rPr>
-        <w:t>Endless survival mode</w:t>
-      </w:r>
-      <w:r>
-        <w:rPr>
-          <w:sz w:val="28"/>
-          <w:szCs w:val="28"/>
-        </w:rPr>
-        <w:t xml:space="preserve"> </w:t>
-      </w:r>
-    </w:p>
-    <w:p>
-      <w:pPr>
-        <w:pStyle w:val="ListParagraph"/>
-        <w:numPr>
-          <w:ilvl w:val="0"/>
-          <w:numId w:val="1"/>
-        </w:numPr>
-        <w:rPr>
-          <w:sz w:val="28"/>
-          <w:szCs w:val="28"/>
-        </w:rPr>
-      </w:pPr>
-      <w:r>
-        <w:rPr>
-          <w:sz w:val="28"/>
-          <w:szCs w:val="28"/>
-        </w:rPr>
-        <w:t>Bonus modes (Extremely hard mode, Fun drawing and funny “Meme” mode)</w:t>
+        <w:jc w:val="center"/>
+        <w:rPr>
+          <w:sz w:val="28"/>
+          <w:szCs w:val="28"/>
+        </w:rPr>
+      </w:pPr>
+      <w:r>
+        <w:rPr>
+          <w:b/>
+          <w:sz w:val="28"/>
+          <w:szCs w:val="28"/>
+          <w:u w:val="single"/>
+        </w:rPr>
+        <w:t>Targeted Audience</w:t>
+      </w:r>
+    </w:p>
+    <w:p>
+      <w:pPr>
+        <w:jc w:val="center"/>
+        <w:rPr>
+          <w:sz w:val="28"/>
+          <w:szCs w:val="28"/>
+        </w:rPr>
+      </w:pPr>
+      <w:r>
+        <w:rPr>
+          <w:sz w:val="28"/>
+          <w:szCs w:val="28"/>
+        </w:rPr>
+        <w:t>This game is targeted towards younger groups between average ages of 8-16, people who would want to go online and play a simpl</w:t>
+      </w:r>
+      <w:r>
+        <w:rPr>
+          <w:sz w:val="28"/>
+          <w:szCs w:val="28"/>
+        </w:rPr>
+        <w:t>e fun space shooter on a Website</w:t>
       </w:r>
       <w:bookmarkStart w:id="0" w:name="_GoBack"/>
       <w:bookmarkEnd w:id="0"/>
     </w:p>
     <w:p>
       <w:pPr>
+        <w:rPr>
+          <w:sz w:val="28"/>
+          <w:szCs w:val="28"/>
+        </w:rPr>
+      </w:pPr>
+      <w:r>
+        <w:rPr>
+          <w:b/>
+          <w:sz w:val="28"/>
+          <w:szCs w:val="28"/>
+          <w:u w:val="single"/>
+        </w:rPr>
+        <w:t>Core Game Mechanics</w:t>
+      </w:r>
+    </w:p>
+    <w:p>
+      <w:pPr>
+        <w:pStyle w:val="ListParagraph"/>
+        <w:numPr>
+          <w:ilvl w:val="0"/>
+          <w:numId w:val="1"/>
+        </w:numPr>
+        <w:rPr>
+          <w:sz w:val="28"/>
+          <w:szCs w:val="28"/>
+        </w:rPr>
+      </w:pPr>
+      <w:r>
+        <w:rPr>
+          <w:sz w:val="28"/>
+          <w:szCs w:val="28"/>
+        </w:rPr>
+        <w:t>Space shooter (top down view)</w:t>
+      </w:r>
+    </w:p>
+    <w:p>
+      <w:pPr>
+        <w:pStyle w:val="ListParagraph"/>
+        <w:numPr>
+          <w:ilvl w:val="0"/>
+          <w:numId w:val="1"/>
+        </w:numPr>
+        <w:rPr>
+          <w:sz w:val="28"/>
+          <w:szCs w:val="28"/>
+        </w:rPr>
+      </w:pPr>
+      <w:r>
+        <w:rPr>
+          <w:sz w:val="28"/>
+          <w:szCs w:val="28"/>
+        </w:rPr>
+        <w:t>Single player only</w:t>
+      </w:r>
+    </w:p>
+    <w:p>
+      <w:pPr>
+        <w:pStyle w:val="ListParagraph"/>
+        <w:numPr>
+          <w:ilvl w:val="0"/>
+          <w:numId w:val="1"/>
+        </w:numPr>
+        <w:rPr>
+          <w:sz w:val="28"/>
+          <w:szCs w:val="28"/>
+        </w:rPr>
+      </w:pPr>
+      <w:r>
+        <w:rPr>
+          <w:sz w:val="28"/>
+          <w:szCs w:val="28"/>
+        </w:rPr>
+        <w:t>Endless survival mode</w:t>
+      </w:r>
+      <w:r>
+        <w:rPr>
+          <w:sz w:val="28"/>
+          <w:szCs w:val="28"/>
+        </w:rPr>
+        <w:t xml:space="preserve"> </w:t>
+      </w:r>
+    </w:p>
+    <w:p>
+      <w:pPr>
+        <w:pStyle w:val="ListParagraph"/>
+        <w:numPr>
+          <w:ilvl w:val="0"/>
+          <w:numId w:val="1"/>
+        </w:numPr>
+        <w:rPr>
+          <w:sz w:val="28"/>
+          <w:szCs w:val="28"/>
+        </w:rPr>
+      </w:pPr>
+      <w:r>
+        <w:rPr>
+          <w:sz w:val="28"/>
+          <w:szCs w:val="28"/>
+        </w:rPr>
+        <w:t>Bonus modes (Extremely hard mode, Fun drawing and funny “Meme” mode)</w:t>
+      </w:r>
+    </w:p>
+    <w:p>
+      <w:pPr>
         <w:pStyle w:val="ListParagraph"/>
         <w:numPr>
           <w:ilvl w:val="0"/>
@@ -684,6 +725,7 @@
           <w:szCs w:val="28"/>
           <w:u w:val="single"/>
         </w:rPr>
+        <w:lastRenderedPageBreak/>
         <w:t>Controls</w:t>
       </w:r>
     </w:p>
@@ -778,496 +820,677 @@
           <w:sz w:val="28"/>
           <w:szCs w:val="28"/>
         </w:rPr>
+        <w:t>R ( to shoot Dark Matter Cannon)</w:t>
+      </w:r>
+    </w:p>
+    <w:p>
+      <w:pPr>
+        <w:pStyle w:val="ListParagraph"/>
+        <w:numPr>
+          <w:ilvl w:val="0"/>
+          <w:numId w:val="1"/>
+        </w:numPr>
+        <w:rPr>
+          <w:sz w:val="28"/>
+          <w:szCs w:val="28"/>
+        </w:rPr>
+      </w:pPr>
+      <w:r>
+        <w:rPr>
+          <w:sz w:val="28"/>
+          <w:szCs w:val="28"/>
+        </w:rPr>
+        <w:t xml:space="preserve">Shift </w:t>
+      </w:r>
+      <w:r>
+        <w:rPr>
+          <w:sz w:val="28"/>
+          <w:szCs w:val="28"/>
+        </w:rPr>
+        <w:t>(To reload the game only after end screen)</w:t>
+      </w:r>
+    </w:p>
+    <w:p>
+      <w:pPr>
+        <w:rPr>
+          <w:b/>
+          <w:sz w:val="28"/>
+          <w:szCs w:val="28"/>
+          <w:u w:val="single"/>
+        </w:rPr>
+      </w:pPr>
+      <w:r>
+        <w:rPr>
+          <w:b/>
+          <w:sz w:val="28"/>
+          <w:szCs w:val="28"/>
+          <w:u w:val="single"/>
+        </w:rPr>
+        <w:t>Artificial Intelligence</w:t>
+      </w:r>
+    </w:p>
+    <w:p>
+      <w:pPr>
+        <w:rPr>
+          <w:sz w:val="28"/>
+          <w:szCs w:val="28"/>
+        </w:rPr>
+      </w:pPr>
+      <w:r>
+        <w:rPr>
+          <w:sz w:val="28"/>
+          <w:szCs w:val="28"/>
+        </w:rPr>
+        <w:t>Enemy ships in this game will be blind, so they will randomly come in and roam the screen but randomly fire bullets in any direction hoping to hit the player</w:t>
+      </w:r>
+    </w:p>
+    <w:p>
+      <w:pPr>
+        <w:rPr>
+          <w:b/>
+          <w:sz w:val="28"/>
+          <w:szCs w:val="28"/>
+          <w:u w:val="single"/>
+        </w:rPr>
+      </w:pPr>
+      <w:r>
+        <w:rPr>
+          <w:b/>
+          <w:sz w:val="28"/>
+          <w:szCs w:val="28"/>
+          <w:u w:val="single"/>
+        </w:rPr>
+        <w:t>Sounds</w:t>
+      </w:r>
+    </w:p>
+    <w:p>
+      <w:pPr>
+        <w:rPr>
+          <w:sz w:val="28"/>
+          <w:szCs w:val="28"/>
+        </w:rPr>
+      </w:pPr>
+      <w:r>
+        <w:rPr>
+          <w:sz w:val="28"/>
+          <w:szCs w:val="28"/>
+        </w:rPr>
+        <w:t>Looking to create</w:t>
+      </w:r>
+      <w:r>
+        <w:rPr>
+          <w:sz w:val="28"/>
+          <w:szCs w:val="28"/>
+        </w:rPr>
+        <w:t xml:space="preserve"> a strong space techno vibe, the type of music you would hear in any space shooter, very futuristic but sounds right for an arcade game</w:t>
+      </w:r>
+    </w:p>
+    <w:p>
+      <w:pPr>
+        <w:pStyle w:val="ListParagraph"/>
+        <w:numPr>
+          <w:ilvl w:val="0"/>
+          <w:numId w:val="1"/>
+        </w:numPr>
+        <w:rPr>
+          <w:sz w:val="28"/>
+          <w:szCs w:val="28"/>
+        </w:rPr>
+      </w:pPr>
+      <w:r>
+        <w:rPr>
+          <w:sz w:val="28"/>
+          <w:szCs w:val="28"/>
+        </w:rPr>
+        <w:t>Shooting (different for both primary and secondary weapons)</w:t>
+      </w:r>
+    </w:p>
+    <w:p>
+      <w:pPr>
+        <w:pStyle w:val="ListParagraph"/>
+        <w:numPr>
+          <w:ilvl w:val="0"/>
+          <w:numId w:val="1"/>
+        </w:numPr>
+        <w:rPr>
+          <w:sz w:val="28"/>
+          <w:szCs w:val="28"/>
+        </w:rPr>
+      </w:pPr>
+      <w:r>
+        <w:rPr>
+          <w:sz w:val="28"/>
+          <w:szCs w:val="28"/>
+        </w:rPr>
+        <w:t>Ships exploding ( Both player and enemy)</w:t>
+      </w:r>
+    </w:p>
+    <w:p>
+      <w:pPr>
+        <w:pStyle w:val="ListParagraph"/>
+        <w:numPr>
+          <w:ilvl w:val="0"/>
+          <w:numId w:val="1"/>
+        </w:numPr>
+        <w:rPr>
+          <w:sz w:val="28"/>
+          <w:szCs w:val="28"/>
+        </w:rPr>
+      </w:pPr>
+      <w:r>
+        <w:rPr>
+          <w:sz w:val="28"/>
+          <w:szCs w:val="28"/>
+        </w:rPr>
+        <w:t>Start-up music / Background music</w:t>
+      </w:r>
+      <w:r>
+        <w:rPr>
+          <w:sz w:val="28"/>
+          <w:szCs w:val="28"/>
+        </w:rPr>
+        <w:t xml:space="preserve"> / Game over</w:t>
+      </w:r>
+      <w:r>
+        <w:rPr>
+          <w:sz w:val="28"/>
+          <w:szCs w:val="28"/>
+        </w:rPr>
+        <w:t xml:space="preserve"> sound</w:t>
+      </w:r>
+      <w:r>
+        <w:rPr>
+          <w:sz w:val="28"/>
+          <w:szCs w:val="28"/>
+        </w:rPr>
+        <w:t xml:space="preserve"> </w:t>
+      </w:r>
+    </w:p>
+    <w:p>
+      <w:pPr>
+        <w:pStyle w:val="ListParagraph"/>
+        <w:numPr>
+          <w:ilvl w:val="0"/>
+          <w:numId w:val="1"/>
+        </w:numPr>
+        <w:rPr>
+          <w:sz w:val="28"/>
+          <w:szCs w:val="28"/>
+        </w:rPr>
+      </w:pPr>
+      <w:r>
+        <w:rPr>
+          <w:sz w:val="28"/>
+          <w:szCs w:val="28"/>
+        </w:rPr>
+        <w:t xml:space="preserve">NO </w:t>
+      </w:r>
+      <w:r>
+        <w:rPr>
+          <w:sz w:val="28"/>
+          <w:szCs w:val="28"/>
+        </w:rPr>
+        <w:t xml:space="preserve">PLAYER </w:t>
+      </w:r>
+      <w:r>
+        <w:rPr>
+          <w:sz w:val="28"/>
+          <w:szCs w:val="28"/>
+        </w:rPr>
+        <w:t>SHIP ENGINE SOUNDS ( SUPER ANNOYING)</w:t>
+      </w:r>
+    </w:p>
+    <w:p>
+      <w:pPr>
+        <w:pStyle w:val="ListParagraph"/>
+        <w:numPr>
+          <w:ilvl w:val="0"/>
+          <w:numId w:val="1"/>
+        </w:numPr>
+        <w:rPr>
+          <w:sz w:val="28"/>
+          <w:szCs w:val="28"/>
+        </w:rPr>
+      </w:pPr>
+      <w:r>
+        <w:rPr>
+          <w:sz w:val="28"/>
+          <w:szCs w:val="28"/>
+        </w:rPr>
+        <w:t>Alien ship flying past</w:t>
+      </w:r>
+    </w:p>
+    <w:p>
+      <w:pPr>
+        <w:rPr>
+          <w:b/>
+          <w:sz w:val="28"/>
+          <w:szCs w:val="28"/>
+          <w:u w:val="single"/>
+        </w:rPr>
+      </w:pPr>
+      <w:r>
+        <w:rPr>
+          <w:b/>
+          <w:sz w:val="28"/>
+          <w:szCs w:val="28"/>
+          <w:u w:val="single"/>
+        </w:rPr>
+        <w:t>Animations</w:t>
+      </w:r>
+    </w:p>
+    <w:p>
+      <w:pPr>
+        <w:pStyle w:val="ListParagraph"/>
+        <w:numPr>
+          <w:ilvl w:val="0"/>
+          <w:numId w:val="1"/>
+        </w:numPr>
+        <w:rPr>
+          <w:sz w:val="28"/>
+          <w:szCs w:val="28"/>
+        </w:rPr>
+      </w:pPr>
+      <w:r>
+        <w:rPr>
+          <w:sz w:val="28"/>
+          <w:szCs w:val="28"/>
+        </w:rPr>
+        <w:t>When the ship takes one hit, it will switch to a flaming model of the ship (will explode on death)</w:t>
+      </w:r>
+    </w:p>
+    <w:p>
+      <w:pPr>
+        <w:pStyle w:val="ListParagraph"/>
+        <w:numPr>
+          <w:ilvl w:val="0"/>
+          <w:numId w:val="1"/>
+        </w:numPr>
+        <w:rPr>
+          <w:sz w:val="28"/>
+          <w:szCs w:val="28"/>
+        </w:rPr>
+      </w:pPr>
+      <w:r>
+        <w:rPr>
+          <w:sz w:val="28"/>
+          <w:szCs w:val="28"/>
+        </w:rPr>
+        <w:t>The explosions will have some small animation to it</w:t>
+      </w:r>
+    </w:p>
+    <w:p>
+      <w:pPr>
+        <w:rPr>
+          <w:b/>
+          <w:sz w:val="28"/>
+          <w:szCs w:val="28"/>
+          <w:u w:val="single"/>
+        </w:rPr>
+      </w:pPr>
+      <w:r>
+        <w:rPr>
+          <w:b/>
+          <w:sz w:val="28"/>
+          <w:szCs w:val="28"/>
+          <w:u w:val="single"/>
+        </w:rPr>
+        <w:t>Objectives for the player</w:t>
+      </w:r>
+    </w:p>
+    <w:p>
+      <w:pPr>
+        <w:rPr>
+          <w:sz w:val="28"/>
+          <w:szCs w:val="28"/>
+        </w:rPr>
+      </w:pPr>
+      <w:r>
+        <w:rPr>
+          <w:sz w:val="28"/>
+          <w:szCs w:val="28"/>
+        </w:rPr>
+        <w:t>The Player will focus heavily on killing</w:t>
+      </w:r>
+      <w:r>
+        <w:rPr>
+          <w:sz w:val="28"/>
+          <w:szCs w:val="28"/>
+        </w:rPr>
+        <w:t xml:space="preserve"> out numbering waves of enemies gathering score and trying to survive</w:t>
+      </w:r>
+      <w:r>
+        <w:rPr>
+          <w:sz w:val="28"/>
+          <w:szCs w:val="28"/>
+        </w:rPr>
+        <w:t>, at the end hopefully defeating their previous record</w:t>
+      </w:r>
+    </w:p>
+    <w:p>
+      <w:pPr>
+        <w:rPr>
+          <w:b/>
+          <w:color w:val="00B050"/>
+          <w:sz w:val="28"/>
+          <w:szCs w:val="28"/>
+          <w:u w:val="single"/>
+        </w:rPr>
+      </w:pPr>
+      <w:r>
+        <w:rPr>
+          <w:b/>
+          <w:color w:val="00B050"/>
+          <w:sz w:val="28"/>
+          <w:szCs w:val="28"/>
+          <w:u w:val="single"/>
+        </w:rPr>
+        <w:t>Schedule</w:t>
+      </w:r>
+      <w:r>
+        <w:rPr>
+          <w:b/>
+          <w:color w:val="00B050"/>
+          <w:sz w:val="28"/>
+          <w:szCs w:val="28"/>
+          <w:u w:val="single"/>
+        </w:rPr>
+        <w:t>/Splitting up the tasks</w:t>
+      </w:r>
+    </w:p>
+    <w:p>
+      <w:pPr>
+        <w:rPr>
+          <w:sz w:val="28"/>
+          <w:szCs w:val="28"/>
+        </w:rPr>
+      </w:pPr>
+      <w:r>
+        <w:rPr>
+          <w:sz w:val="28"/>
+          <w:szCs w:val="28"/>
+        </w:rPr>
+        <w:t>Since t</w:t>
+      </w:r>
+      <w:r>
+        <w:rPr>
+          <w:sz w:val="28"/>
+          <w:szCs w:val="28"/>
+        </w:rPr>
+        <w:t>here are only 2 group members to be conf</w:t>
+      </w:r>
+      <w:r>
+        <w:rPr>
+          <w:sz w:val="28"/>
+          <w:szCs w:val="28"/>
+        </w:rPr>
+        <w:t>irmed working on this project, t</w:t>
+      </w:r>
+      <w:r>
+        <w:rPr>
+          <w:sz w:val="28"/>
+          <w:szCs w:val="28"/>
+        </w:rPr>
+        <w:t xml:space="preserve">asks </w:t>
+      </w:r>
+      <w:r>
+        <w:rPr>
+          <w:sz w:val="28"/>
+          <w:szCs w:val="28"/>
+        </w:rPr>
+        <w:t xml:space="preserve">will be easily shared between us; whenever we want to make changes to each other’s work (while also notifying the others of the change of course), however we will primarily be </w:t>
+      </w:r>
+      <w:r>
+        <w:rPr>
+          <w:sz w:val="28"/>
+          <w:szCs w:val="28"/>
+        </w:rPr>
+        <w:t>separating</w:t>
+      </w:r>
+      <w:r>
+        <w:rPr>
+          <w:sz w:val="28"/>
+          <w:szCs w:val="28"/>
+        </w:rPr>
+        <w:t xml:space="preserve"> ourselves to what files we will build from up from scratch and where we should be at certain points of time, so we </w:t>
+      </w:r>
+      <w:r>
+        <w:rPr>
+          <w:sz w:val="28"/>
+          <w:szCs w:val="28"/>
+        </w:rPr>
         <w:lastRenderedPageBreak/>
-        <w:t>R ( to shoot Dark Matter Cannon)</w:t>
-      </w:r>
-    </w:p>
-    <w:p>
-      <w:pPr>
-        <w:pStyle w:val="ListParagraph"/>
-        <w:numPr>
-          <w:ilvl w:val="0"/>
-          <w:numId w:val="1"/>
-        </w:numPr>
-        <w:rPr>
-          <w:sz w:val="28"/>
-          <w:szCs w:val="28"/>
-        </w:rPr>
-      </w:pPr>
-      <w:r>
-        <w:rPr>
-          <w:sz w:val="28"/>
-          <w:szCs w:val="28"/>
-        </w:rPr>
-        <w:t xml:space="preserve">Shift </w:t>
-      </w:r>
-      <w:r>
-        <w:rPr>
-          <w:sz w:val="28"/>
-          <w:szCs w:val="28"/>
-        </w:rPr>
-        <w:t>(To reload the game only after end screen)</w:t>
-      </w:r>
-    </w:p>
-    <w:p>
-      <w:pPr>
-        <w:rPr>
-          <w:b/>
-          <w:sz w:val="28"/>
-          <w:szCs w:val="28"/>
-          <w:u w:val="single"/>
-        </w:rPr>
-      </w:pPr>
-      <w:r>
-        <w:rPr>
-          <w:b/>
-          <w:sz w:val="28"/>
-          <w:szCs w:val="28"/>
-          <w:u w:val="single"/>
-        </w:rPr>
-        <w:t>Artificial Intelligence</w:t>
-      </w:r>
-    </w:p>
-    <w:p>
-      <w:pPr>
-        <w:rPr>
-          <w:sz w:val="28"/>
-          <w:szCs w:val="28"/>
-        </w:rPr>
-      </w:pPr>
-      <w:r>
-        <w:rPr>
-          <w:sz w:val="28"/>
-          <w:szCs w:val="28"/>
-        </w:rPr>
-        <w:t>Enemy ships in this game will be blind, so they will randomly come in and roam the screen but randomly fire bullets in any direction hoping to hit the player</w:t>
-      </w:r>
-    </w:p>
-    <w:p>
-      <w:pPr>
-        <w:rPr>
-          <w:b/>
-          <w:sz w:val="28"/>
-          <w:szCs w:val="28"/>
-          <w:u w:val="single"/>
-        </w:rPr>
-      </w:pPr>
-      <w:r>
-        <w:rPr>
-          <w:b/>
-          <w:sz w:val="28"/>
-          <w:szCs w:val="28"/>
-          <w:u w:val="single"/>
-        </w:rPr>
-        <w:t>Sounds</w:t>
-      </w:r>
-    </w:p>
-    <w:p>
-      <w:pPr>
-        <w:rPr>
-          <w:sz w:val="28"/>
-          <w:szCs w:val="28"/>
-        </w:rPr>
-      </w:pPr>
-      <w:r>
-        <w:rPr>
-          <w:sz w:val="28"/>
-          <w:szCs w:val="28"/>
-        </w:rPr>
-        <w:t>Looking to create</w:t>
-      </w:r>
-      <w:r>
-        <w:rPr>
-          <w:sz w:val="28"/>
-          <w:szCs w:val="28"/>
-        </w:rPr>
-        <w:t xml:space="preserve"> a strong space techno vibe, the type of music you would hear in any space shooter, very futuristic but sounds right for an arcade game</w:t>
-      </w:r>
-    </w:p>
-    <w:p>
-      <w:pPr>
-        <w:pStyle w:val="ListParagraph"/>
-        <w:numPr>
-          <w:ilvl w:val="0"/>
-          <w:numId w:val="1"/>
-        </w:numPr>
-        <w:rPr>
-          <w:sz w:val="28"/>
-          <w:szCs w:val="28"/>
-        </w:rPr>
-      </w:pPr>
-      <w:r>
-        <w:rPr>
-          <w:sz w:val="28"/>
-          <w:szCs w:val="28"/>
-        </w:rPr>
-        <w:t>Shooting (different for both primary and secondary weapons)</w:t>
-      </w:r>
-    </w:p>
-    <w:p>
-      <w:pPr>
-        <w:pStyle w:val="ListParagraph"/>
-        <w:numPr>
-          <w:ilvl w:val="0"/>
-          <w:numId w:val="1"/>
-        </w:numPr>
-        <w:rPr>
-          <w:sz w:val="28"/>
-          <w:szCs w:val="28"/>
-        </w:rPr>
-      </w:pPr>
-      <w:r>
-        <w:rPr>
-          <w:sz w:val="28"/>
-          <w:szCs w:val="28"/>
-        </w:rPr>
-        <w:t>Ships exploding ( Both player and enemy)</w:t>
-      </w:r>
-    </w:p>
-    <w:p>
-      <w:pPr>
-        <w:pStyle w:val="ListParagraph"/>
-        <w:numPr>
-          <w:ilvl w:val="0"/>
-          <w:numId w:val="1"/>
-        </w:numPr>
-        <w:rPr>
-          <w:sz w:val="28"/>
-          <w:szCs w:val="28"/>
-        </w:rPr>
-      </w:pPr>
-      <w:r>
-        <w:rPr>
-          <w:sz w:val="28"/>
-          <w:szCs w:val="28"/>
-        </w:rPr>
-        <w:t>Start-up music / Background music</w:t>
-      </w:r>
-      <w:r>
-        <w:rPr>
-          <w:sz w:val="28"/>
-          <w:szCs w:val="28"/>
-        </w:rPr>
-        <w:t xml:space="preserve"> / Game over</w:t>
-      </w:r>
-      <w:r>
-        <w:rPr>
-          <w:sz w:val="28"/>
-          <w:szCs w:val="28"/>
-        </w:rPr>
-        <w:t xml:space="preserve"> sound</w:t>
-      </w:r>
-      <w:r>
-        <w:rPr>
-          <w:sz w:val="28"/>
-          <w:szCs w:val="28"/>
+        <w:t>can meet and</w:t>
+      </w:r>
+      <w:r>
+        <w:rPr>
+          <w:sz w:val="28"/>
+          <w:szCs w:val="28"/>
+        </w:rPr>
+        <w:t xml:space="preserve"> merge the files together</w:t>
+      </w:r>
+      <w:r>
+        <w:rPr>
+          <w:sz w:val="28"/>
+          <w:szCs w:val="28"/>
+        </w:rPr>
+        <w:t>, listed here is what we dec</w:t>
+      </w:r>
+      <w:r>
+        <w:rPr>
+          <w:sz w:val="28"/>
+          <w:szCs w:val="28"/>
+        </w:rPr>
+        <w:t xml:space="preserve">ided should be done </w:t>
+      </w:r>
+      <w:r>
+        <w:rPr>
+          <w:sz w:val="28"/>
+          <w:szCs w:val="28"/>
+        </w:rPr>
+        <w:t xml:space="preserve">during the 4 weeks </w:t>
+      </w:r>
+      <w:r>
+        <w:rPr>
+          <w:sz w:val="28"/>
+          <w:szCs w:val="28"/>
+        </w:rPr>
+        <w:t xml:space="preserve">and by whom, </w:t>
+      </w:r>
+    </w:p>
+    <w:p>
+      <w:pPr>
+        <w:rPr>
+          <w:b/>
+          <w:sz w:val="28"/>
+          <w:szCs w:val="28"/>
+          <w:u w:val="single"/>
+        </w:rPr>
+      </w:pPr>
+      <w:r>
+        <w:rPr>
+          <w:b/>
+          <w:sz w:val="28"/>
+          <w:szCs w:val="28"/>
+          <w:u w:val="single"/>
+        </w:rPr>
+        <w:t xml:space="preserve">Brendon </w:t>
+      </w:r>
+      <w:proofErr w:type="spellStart"/>
+      <w:r>
+        <w:rPr>
+          <w:b/>
+          <w:sz w:val="28"/>
+          <w:szCs w:val="28"/>
+          <w:u w:val="single"/>
+        </w:rPr>
+        <w:t>Bano</w:t>
+      </w:r>
+      <w:r>
+        <w:rPr>
+          <w:b/>
+          <w:sz w:val="28"/>
+          <w:szCs w:val="28"/>
+          <w:u w:val="single"/>
+        </w:rPr>
+        <w:t>’s</w:t>
+      </w:r>
+      <w:proofErr w:type="spellEnd"/>
+      <w:r>
+        <w:rPr>
+          <w:b/>
+          <w:sz w:val="28"/>
+          <w:szCs w:val="28"/>
+          <w:u w:val="single"/>
+        </w:rPr>
+        <w:t xml:space="preserve"> To Do</w:t>
+      </w:r>
+      <w:r>
+        <w:rPr>
+          <w:b/>
+          <w:sz w:val="28"/>
+          <w:szCs w:val="28"/>
+          <w:u w:val="single"/>
+        </w:rPr>
+        <w:t xml:space="preserve"> List</w:t>
+      </w:r>
+    </w:p>
+    <w:p>
+      <w:pPr>
+        <w:pStyle w:val="ListParagraph"/>
+        <w:numPr>
+          <w:ilvl w:val="0"/>
+          <w:numId w:val="1"/>
+        </w:numPr>
+        <w:rPr>
+          <w:sz w:val="28"/>
+          <w:szCs w:val="28"/>
+        </w:rPr>
+      </w:pPr>
+      <w:r>
+        <w:rPr>
+          <w:sz w:val="28"/>
+          <w:szCs w:val="28"/>
+        </w:rPr>
+        <w:t>Player.js</w:t>
+      </w:r>
+    </w:p>
+    <w:p>
+      <w:pPr>
+        <w:pStyle w:val="ListParagraph"/>
+        <w:numPr>
+          <w:ilvl w:val="0"/>
+          <w:numId w:val="1"/>
+        </w:numPr>
+        <w:rPr>
+          <w:sz w:val="28"/>
+          <w:szCs w:val="28"/>
+        </w:rPr>
+      </w:pPr>
+      <w:r>
+        <w:rPr>
+          <w:sz w:val="28"/>
+          <w:szCs w:val="28"/>
+        </w:rPr>
+        <w:t>Main.js (the second half)</w:t>
+      </w:r>
+    </w:p>
+    <w:p>
+      <w:pPr>
+        <w:pStyle w:val="ListParagraph"/>
+        <w:numPr>
+          <w:ilvl w:val="0"/>
+          <w:numId w:val="1"/>
+        </w:numPr>
+        <w:rPr>
+          <w:sz w:val="28"/>
+          <w:szCs w:val="28"/>
+        </w:rPr>
+      </w:pPr>
+      <w:r>
+        <w:rPr>
+          <w:sz w:val="28"/>
+          <w:szCs w:val="28"/>
+        </w:rPr>
+        <w:t>Primary survival Game Mode</w:t>
+      </w:r>
+    </w:p>
+    <w:p>
+      <w:pPr>
+        <w:pStyle w:val="ListParagraph"/>
+        <w:numPr>
+          <w:ilvl w:val="0"/>
+          <w:numId w:val="1"/>
+        </w:numPr>
+        <w:rPr>
+          <w:sz w:val="28"/>
+          <w:szCs w:val="28"/>
+        </w:rPr>
+      </w:pPr>
+      <w:r>
+        <w:rPr>
+          <w:sz w:val="28"/>
+          <w:szCs w:val="28"/>
+        </w:rPr>
+        <w:t xml:space="preserve">Editing </w:t>
+      </w:r>
+      <w:r>
+        <w:rPr>
+          <w:sz w:val="28"/>
+          <w:szCs w:val="28"/>
+        </w:rPr>
+        <w:t>Images used for in game</w:t>
+      </w:r>
+    </w:p>
+    <w:p>
+      <w:pPr>
+        <w:pStyle w:val="ListParagraph"/>
+        <w:numPr>
+          <w:ilvl w:val="0"/>
+          <w:numId w:val="1"/>
+        </w:numPr>
+        <w:rPr>
+          <w:sz w:val="28"/>
+          <w:szCs w:val="28"/>
+        </w:rPr>
+      </w:pPr>
+      <w:r>
+        <w:rPr>
+          <w:sz w:val="28"/>
+          <w:szCs w:val="28"/>
+        </w:rPr>
+        <w:t>Editing Sounds used for the game</w:t>
+      </w:r>
+    </w:p>
+    <w:p>
+      <w:pPr>
+        <w:rPr>
+          <w:b/>
+          <w:sz w:val="28"/>
+          <w:szCs w:val="28"/>
+          <w:u w:val="single"/>
+        </w:rPr>
+      </w:pPr>
+      <w:proofErr w:type="spellStart"/>
+      <w:r>
+        <w:rPr>
+          <w:b/>
+          <w:sz w:val="28"/>
+          <w:szCs w:val="28"/>
+          <w:u w:val="single"/>
+        </w:rPr>
+        <w:t>Jaymie</w:t>
+      </w:r>
+      <w:proofErr w:type="spellEnd"/>
+      <w:r>
+        <w:rPr>
+          <w:b/>
+          <w:sz w:val="28"/>
+          <w:szCs w:val="28"/>
+          <w:u w:val="single"/>
         </w:rPr>
         <w:t xml:space="preserve"> </w:t>
       </w:r>
-    </w:p>
-    <w:p>
-      <w:pPr>
-        <w:pStyle w:val="ListParagraph"/>
-        <w:numPr>
-          <w:ilvl w:val="0"/>
-          <w:numId w:val="1"/>
-        </w:numPr>
-        <w:rPr>
-          <w:sz w:val="28"/>
-          <w:szCs w:val="28"/>
-        </w:rPr>
-      </w:pPr>
-      <w:r>
-        <w:rPr>
-          <w:sz w:val="28"/>
-          <w:szCs w:val="28"/>
-        </w:rPr>
-        <w:t xml:space="preserve">NO </w:t>
-      </w:r>
-      <w:r>
-        <w:rPr>
-          <w:sz w:val="28"/>
-          <w:szCs w:val="28"/>
-        </w:rPr>
-        <w:t xml:space="preserve">PLAYER </w:t>
-      </w:r>
-      <w:r>
-        <w:rPr>
-          <w:sz w:val="28"/>
-          <w:szCs w:val="28"/>
-        </w:rPr>
-        <w:t>SHIP ENGINE SOUNDS ( SUPER ANNOYING)</w:t>
-      </w:r>
-    </w:p>
-    <w:p>
-      <w:pPr>
-        <w:pStyle w:val="ListParagraph"/>
-        <w:numPr>
-          <w:ilvl w:val="0"/>
-          <w:numId w:val="1"/>
-        </w:numPr>
-        <w:rPr>
-          <w:sz w:val="28"/>
-          <w:szCs w:val="28"/>
-        </w:rPr>
-      </w:pPr>
-      <w:r>
-        <w:rPr>
-          <w:sz w:val="28"/>
-          <w:szCs w:val="28"/>
-        </w:rPr>
-        <w:t>Alien ship flying past</w:t>
-      </w:r>
-    </w:p>
-    <w:p>
-      <w:pPr>
-        <w:rPr>
-          <w:b/>
-          <w:sz w:val="28"/>
-          <w:szCs w:val="28"/>
-          <w:u w:val="single"/>
-        </w:rPr>
-      </w:pPr>
-      <w:r>
-        <w:rPr>
-          <w:b/>
-          <w:sz w:val="28"/>
-          <w:szCs w:val="28"/>
-          <w:u w:val="single"/>
-        </w:rPr>
-        <w:t>Animations</w:t>
-      </w:r>
-    </w:p>
-    <w:p>
-      <w:pPr>
-        <w:pStyle w:val="ListParagraph"/>
-        <w:numPr>
-          <w:ilvl w:val="0"/>
-          <w:numId w:val="1"/>
-        </w:numPr>
-        <w:rPr>
-          <w:sz w:val="28"/>
-          <w:szCs w:val="28"/>
-        </w:rPr>
-      </w:pPr>
-      <w:r>
-        <w:rPr>
-          <w:sz w:val="28"/>
-          <w:szCs w:val="28"/>
-        </w:rPr>
-        <w:t>When the ship takes one hit, it will switch to a flaming model of the ship (will explode on death)</w:t>
-      </w:r>
-    </w:p>
-    <w:p>
-      <w:pPr>
-        <w:pStyle w:val="ListParagraph"/>
-        <w:numPr>
-          <w:ilvl w:val="0"/>
-          <w:numId w:val="1"/>
-        </w:numPr>
-        <w:rPr>
-          <w:sz w:val="28"/>
-          <w:szCs w:val="28"/>
-        </w:rPr>
-      </w:pPr>
-      <w:r>
-        <w:rPr>
-          <w:sz w:val="28"/>
-          <w:szCs w:val="28"/>
-        </w:rPr>
-        <w:t>The explosions will have some small animation to it</w:t>
-      </w:r>
-    </w:p>
-    <w:p>
-      <w:pPr>
-        <w:rPr>
-          <w:b/>
-          <w:sz w:val="28"/>
-          <w:szCs w:val="28"/>
-          <w:u w:val="single"/>
-        </w:rPr>
-      </w:pPr>
-      <w:r>
-        <w:rPr>
-          <w:b/>
-          <w:sz w:val="28"/>
-          <w:szCs w:val="28"/>
-          <w:u w:val="single"/>
-        </w:rPr>
-        <w:t>Objectives for the player</w:t>
-      </w:r>
-    </w:p>
-    <w:p>
-      <w:pPr>
-        <w:rPr>
-          <w:sz w:val="28"/>
-          <w:szCs w:val="28"/>
-        </w:rPr>
-      </w:pPr>
-      <w:r>
-        <w:rPr>
-          <w:sz w:val="28"/>
-          <w:szCs w:val="28"/>
-        </w:rPr>
-        <w:t>The Player will focus heavily on killing</w:t>
-      </w:r>
-      <w:r>
-        <w:rPr>
-          <w:sz w:val="28"/>
-          <w:szCs w:val="28"/>
-        </w:rPr>
-        <w:t xml:space="preserve"> out numbering waves of enemies gathering score and trying to survive</w:t>
-      </w:r>
-      <w:r>
-        <w:rPr>
-          <w:sz w:val="28"/>
-          <w:szCs w:val="28"/>
-        </w:rPr>
-        <w:t>, at the end hopefully defeating their previous record</w:t>
-      </w:r>
-    </w:p>
-    <w:p>
-      <w:pPr>
-        <w:rPr>
-          <w:sz w:val="28"/>
-          <w:szCs w:val="28"/>
-        </w:rPr>
-      </w:pPr>
-    </w:p>
-    <w:p>
-      <w:pPr>
-        <w:rPr>
-          <w:b/>
-          <w:color w:val="00B050"/>
-          <w:sz w:val="28"/>
-          <w:szCs w:val="28"/>
-          <w:u w:val="single"/>
-        </w:rPr>
-      </w:pPr>
-      <w:r>
-        <w:rPr>
-          <w:b/>
-          <w:color w:val="00B050"/>
-          <w:sz w:val="28"/>
-          <w:szCs w:val="28"/>
-          <w:u w:val="single"/>
-        </w:rPr>
-        <w:t>Schedule</w:t>
-      </w:r>
-      <w:r>
-        <w:rPr>
-          <w:b/>
-          <w:color w:val="00B050"/>
-          <w:sz w:val="28"/>
-          <w:szCs w:val="28"/>
-          <w:u w:val="single"/>
-        </w:rPr>
-        <w:t>/Splitting up the tasks</w:t>
-      </w:r>
-    </w:p>
-    <w:p>
-      <w:pPr>
-        <w:rPr>
-          <w:sz w:val="28"/>
-          <w:szCs w:val="28"/>
-        </w:rPr>
-      </w:pPr>
-      <w:r>
-        <w:rPr>
-          <w:sz w:val="28"/>
-          <w:szCs w:val="28"/>
-        </w:rPr>
-        <w:t>Since t</w:t>
-      </w:r>
-      <w:r>
-        <w:rPr>
-          <w:sz w:val="28"/>
-          <w:szCs w:val="28"/>
-        </w:rPr>
-        <w:t>here are only 2 group members to be conf</w:t>
-      </w:r>
-      <w:r>
-        <w:rPr>
-          <w:sz w:val="28"/>
-          <w:szCs w:val="28"/>
-        </w:rPr>
-        <w:t>irmed working on this project, t</w:t>
-      </w:r>
-      <w:r>
-        <w:rPr>
-          <w:sz w:val="28"/>
-          <w:szCs w:val="28"/>
-        </w:rPr>
-        <w:t xml:space="preserve">asks </w:t>
-      </w:r>
-      <w:r>
-        <w:rPr>
-          <w:sz w:val="28"/>
-          <w:szCs w:val="28"/>
-        </w:rPr>
-        <w:t xml:space="preserve">will be easily shared between us; whenever we want to make changes to each other’s work (while also notifying the others of the change of course), however we will primarily be </w:t>
-      </w:r>
-      <w:r>
-        <w:rPr>
-          <w:sz w:val="28"/>
-          <w:szCs w:val="28"/>
-        </w:rPr>
-        <w:t>separating</w:t>
-      </w:r>
-      <w:r>
-        <w:rPr>
-          <w:sz w:val="28"/>
-          <w:szCs w:val="28"/>
-        </w:rPr>
-        <w:t xml:space="preserve"> ourselves to what files we will build from up from scratch and where we should be at certain points of time, so we can meet at merge the files together</w:t>
-      </w:r>
-      <w:r>
-        <w:rPr>
-          <w:sz w:val="28"/>
-          <w:szCs w:val="28"/>
-        </w:rPr>
-        <w:t>, listed here is what we dec</w:t>
-      </w:r>
-      <w:r>
-        <w:rPr>
-          <w:sz w:val="28"/>
-          <w:szCs w:val="28"/>
-        </w:rPr>
-        <w:t xml:space="preserve">ided should be done </w:t>
-      </w:r>
-      <w:r>
-        <w:rPr>
-          <w:sz w:val="28"/>
-          <w:szCs w:val="28"/>
-        </w:rPr>
-        <w:t xml:space="preserve">during the 4 weeks </w:t>
-      </w:r>
-      <w:r>
-        <w:rPr>
-          <w:sz w:val="28"/>
-          <w:szCs w:val="28"/>
-        </w:rPr>
-        <w:t xml:space="preserve">and by whom, </w:t>
-      </w:r>
-    </w:p>
-    <w:p>
-      <w:pPr>
-        <w:rPr>
-          <w:b/>
-          <w:sz w:val="28"/>
-          <w:szCs w:val="28"/>
-          <w:u w:val="single"/>
-        </w:rPr>
-      </w:pPr>
-      <w:r>
-        <w:rPr>
-          <w:b/>
-          <w:sz w:val="28"/>
-          <w:szCs w:val="28"/>
-          <w:u w:val="single"/>
-        </w:rPr>
-        <w:t xml:space="preserve">Brendon </w:t>
-      </w:r>
       <w:proofErr w:type="spellStart"/>
       <w:r>
         <w:rPr>
@@ -1276,16 +1499,7 @@
           <w:szCs w:val="28"/>
           <w:u w:val="single"/>
         </w:rPr>
-        <w:t>Bano</w:t>
-      </w:r>
-      <w:r>
-        <w:rPr>
-          <w:b/>
-          <w:sz w:val="28"/>
-          <w:szCs w:val="28"/>
-          <w:u w:val="single"/>
-        </w:rPr>
-        <w:t>’s</w:t>
+        <w:t>Gobbett</w:t>
       </w:r>
       <w:proofErr w:type="spellEnd"/>
       <w:r>
@@ -1295,7 +1509,7 @@
           <w:szCs w:val="28"/>
           <w:u w:val="single"/>
         </w:rPr>
-        <w:t xml:space="preserve"> To Do</w:t>
+        <w:t>: To Do</w:t>
       </w:r>
       <w:r>
         <w:rPr>
@@ -1324,425 +1538,291 @@
           <w:sz w:val="28"/>
           <w:szCs w:val="28"/>
         </w:rPr>
+        <w:t>Main.js (the first Half</w:t>
+      </w:r>
+      <w:r>
+        <w:rPr>
+          <w:sz w:val="28"/>
+          <w:szCs w:val="28"/>
+        </w:rPr>
+        <w:t>)</w:t>
+      </w:r>
+    </w:p>
+    <w:p>
+      <w:pPr>
+        <w:pStyle w:val="ListParagraph"/>
+        <w:numPr>
+          <w:ilvl w:val="0"/>
+          <w:numId w:val="1"/>
+        </w:numPr>
+        <w:rPr>
+          <w:sz w:val="28"/>
+          <w:szCs w:val="28"/>
+        </w:rPr>
+      </w:pPr>
+      <w:r>
+        <w:rPr>
+          <w:sz w:val="28"/>
+          <w:szCs w:val="28"/>
+        </w:rPr>
+        <w:t>Website to Display the game</w:t>
+      </w:r>
+    </w:p>
+    <w:p>
+      <w:pPr>
+        <w:pStyle w:val="ListParagraph"/>
+        <w:numPr>
+          <w:ilvl w:val="0"/>
+          <w:numId w:val="1"/>
+        </w:numPr>
+        <w:rPr>
+          <w:sz w:val="28"/>
+          <w:szCs w:val="28"/>
+        </w:rPr>
+      </w:pPr>
+      <w:r>
+        <w:rPr>
+          <w:sz w:val="28"/>
+          <w:szCs w:val="28"/>
+        </w:rPr>
+        <w:t>Bonus modes including extremely Hard</w:t>
+      </w:r>
+    </w:p>
+    <w:p>
+      <w:pPr>
+        <w:pStyle w:val="ListParagraph"/>
+        <w:numPr>
+          <w:ilvl w:val="0"/>
+          <w:numId w:val="1"/>
+        </w:numPr>
+        <w:rPr>
+          <w:sz w:val="28"/>
+          <w:szCs w:val="28"/>
+        </w:rPr>
+      </w:pPr>
+      <w:r>
+        <w:rPr>
+          <w:sz w:val="28"/>
+          <w:szCs w:val="28"/>
+        </w:rPr>
+        <w:t>Finding images to use in the game</w:t>
+      </w:r>
+    </w:p>
+    <w:p>
+      <w:pPr>
+        <w:pStyle w:val="ListParagraph"/>
+        <w:numPr>
+          <w:ilvl w:val="0"/>
+          <w:numId w:val="1"/>
+        </w:numPr>
+        <w:rPr>
+          <w:sz w:val="28"/>
+          <w:szCs w:val="28"/>
+        </w:rPr>
+      </w:pPr>
+      <w:r>
+        <w:rPr>
+          <w:sz w:val="28"/>
+          <w:szCs w:val="28"/>
+        </w:rPr>
+        <w:t>Finding Sounds to use for the game</w:t>
+      </w:r>
+    </w:p>
+    <w:p>
+      <w:pPr>
+        <w:rPr>
+          <w:b/>
+          <w:color w:val="FF0000"/>
+          <w:sz w:val="28"/>
+          <w:szCs w:val="28"/>
+          <w:u w:val="single"/>
+        </w:rPr>
+      </w:pPr>
+      <w:r>
+        <w:rPr>
+          <w:b/>
+          <w:color w:val="FF0000"/>
+          <w:sz w:val="28"/>
+          <w:szCs w:val="28"/>
+          <w:u w:val="single"/>
+        </w:rPr>
+        <w:t>Changes to the Project</w:t>
+      </w:r>
+    </w:p>
+    <w:p>
+      <w:pPr>
+        <w:rPr>
+          <w:sz w:val="28"/>
+          <w:szCs w:val="28"/>
+        </w:rPr>
+      </w:pPr>
+      <w:r>
+        <w:rPr>
+          <w:sz w:val="28"/>
+          <w:szCs w:val="28"/>
+        </w:rPr>
+        <w:t>The following had to be either scrapped or changed entirely due to either a timing issues or intense difficulty.</w:t>
+      </w:r>
+    </w:p>
+    <w:p>
+      <w:pPr>
+        <w:pStyle w:val="ListParagraph"/>
+        <w:numPr>
+          <w:ilvl w:val="0"/>
+          <w:numId w:val="1"/>
+        </w:numPr>
+        <w:rPr>
+          <w:sz w:val="28"/>
+          <w:szCs w:val="28"/>
+        </w:rPr>
+      </w:pPr>
+      <w:r>
+        <w:rPr>
+          <w:b/>
+          <w:sz w:val="28"/>
+          <w:szCs w:val="28"/>
+        </w:rPr>
+        <w:t>Scrolling Background:</w:t>
+      </w:r>
+      <w:r>
+        <w:rPr>
+          <w:sz w:val="28"/>
+          <w:szCs w:val="28"/>
+        </w:rPr>
+        <w:t xml:space="preserve"> Attempts were made to try and fit in lovely backgrounds of stars and planets, however some versions that were created were causing some extreme errors and were removed to prevent any game breaking moments</w:t>
+      </w:r>
+    </w:p>
+    <w:p>
+      <w:pPr>
+        <w:pStyle w:val="ListParagraph"/>
+        <w:rPr>
+          <w:sz w:val="28"/>
+          <w:szCs w:val="28"/>
+        </w:rPr>
+      </w:pPr>
+    </w:p>
+    <w:p>
+      <w:pPr>
+        <w:pStyle w:val="ListParagraph"/>
+        <w:numPr>
+          <w:ilvl w:val="0"/>
+          <w:numId w:val="1"/>
+        </w:numPr>
+        <w:rPr>
+          <w:sz w:val="28"/>
+          <w:szCs w:val="28"/>
+        </w:rPr>
+      </w:pPr>
+      <w:r>
+        <w:rPr>
+          <w:b/>
+          <w:sz w:val="28"/>
+          <w:szCs w:val="28"/>
+        </w:rPr>
+        <w:t>Lives:</w:t>
+      </w:r>
+      <w:r>
+        <w:rPr>
+          <w:sz w:val="28"/>
+          <w:szCs w:val="28"/>
+        </w:rPr>
+        <w:t xml:space="preserve"> Originally we wanted to have 3 lives to give the player more chances to improve their score, though we noticed with our designed difficulty level it would be very difficult to have the player spawn into a death trap, so we changed it to allowing the player take multiple hits</w:t>
+      </w:r>
+    </w:p>
+    <w:p>
+      <w:pPr>
+        <w:pStyle w:val="ListParagraph"/>
+        <w:rPr>
+          <w:sz w:val="28"/>
+          <w:szCs w:val="28"/>
+        </w:rPr>
+      </w:pPr>
+    </w:p>
+    <w:p>
+      <w:pPr>
+        <w:pStyle w:val="ListParagraph"/>
+        <w:numPr>
+          <w:ilvl w:val="0"/>
+          <w:numId w:val="1"/>
+        </w:numPr>
+        <w:rPr>
+          <w:sz w:val="28"/>
+          <w:szCs w:val="28"/>
+        </w:rPr>
+      </w:pPr>
+      <w:r>
+        <w:rPr>
+          <w:b/>
+          <w:sz w:val="28"/>
+          <w:szCs w:val="28"/>
+        </w:rPr>
+        <w:t>Animations:</w:t>
+      </w:r>
+      <w:r>
+        <w:rPr>
+          <w:sz w:val="28"/>
+          <w:szCs w:val="28"/>
+        </w:rPr>
+        <w:t xml:space="preserve"> </w:t>
+      </w:r>
+      <w:r>
+        <w:rPr>
+          <w:sz w:val="28"/>
+          <w:szCs w:val="28"/>
+        </w:rPr>
+        <w:t>We were unable to focus on this idea after a lot of debugging we ran low on time and adding animations to the player had slipped our minds and had to be cut</w:t>
+      </w:r>
+      <w:r>
+        <w:rPr>
+          <w:sz w:val="28"/>
+          <w:szCs w:val="28"/>
+        </w:rPr>
+        <w:t xml:space="preserve">, same went for the asteroid </w:t>
+      </w:r>
+      <w:r>
+        <w:rPr>
+          <w:sz w:val="28"/>
+          <w:szCs w:val="28"/>
+        </w:rPr>
+        <w:t>explosions</w:t>
+      </w:r>
+    </w:p>
+    <w:p>
+      <w:pPr>
+        <w:pStyle w:val="ListParagraph"/>
+        <w:rPr>
+          <w:sz w:val="28"/>
+          <w:szCs w:val="28"/>
+        </w:rPr>
+      </w:pPr>
+    </w:p>
+    <w:p>
+      <w:pPr>
+        <w:pStyle w:val="ListParagraph"/>
+        <w:numPr>
+          <w:ilvl w:val="0"/>
+          <w:numId w:val="1"/>
+        </w:numPr>
+        <w:rPr>
+          <w:sz w:val="28"/>
+          <w:szCs w:val="28"/>
+        </w:rPr>
+      </w:pPr>
+      <w:r>
+        <w:rPr>
+          <w:b/>
+          <w:sz w:val="28"/>
+          <w:szCs w:val="28"/>
+        </w:rPr>
         <w:lastRenderedPageBreak/>
-        <w:t>Player.js</w:t>
-      </w:r>
-    </w:p>
-    <w:p>
-      <w:pPr>
-        <w:pStyle w:val="ListParagraph"/>
-        <w:numPr>
-          <w:ilvl w:val="0"/>
-          <w:numId w:val="1"/>
-        </w:numPr>
-        <w:rPr>
-          <w:sz w:val="28"/>
-          <w:szCs w:val="28"/>
-        </w:rPr>
-      </w:pPr>
-      <w:r>
-        <w:rPr>
-          <w:sz w:val="28"/>
-          <w:szCs w:val="28"/>
-        </w:rPr>
-        <w:t>Main.js (the second half)</w:t>
-      </w:r>
-    </w:p>
-    <w:p>
-      <w:pPr>
-        <w:pStyle w:val="ListParagraph"/>
-        <w:numPr>
-          <w:ilvl w:val="0"/>
-          <w:numId w:val="1"/>
-        </w:numPr>
-        <w:rPr>
-          <w:sz w:val="28"/>
-          <w:szCs w:val="28"/>
-        </w:rPr>
-      </w:pPr>
-      <w:r>
-        <w:rPr>
-          <w:sz w:val="28"/>
-          <w:szCs w:val="28"/>
-        </w:rPr>
-        <w:t>Primary survival Game Mode</w:t>
-      </w:r>
-    </w:p>
-    <w:p>
-      <w:pPr>
-        <w:pStyle w:val="ListParagraph"/>
-        <w:numPr>
-          <w:ilvl w:val="0"/>
-          <w:numId w:val="1"/>
-        </w:numPr>
-        <w:rPr>
-          <w:sz w:val="28"/>
-          <w:szCs w:val="28"/>
-        </w:rPr>
-      </w:pPr>
-      <w:r>
-        <w:rPr>
-          <w:sz w:val="28"/>
-          <w:szCs w:val="28"/>
-        </w:rPr>
-        <w:t xml:space="preserve">Editing </w:t>
-      </w:r>
-      <w:r>
-        <w:rPr>
-          <w:sz w:val="28"/>
-          <w:szCs w:val="28"/>
-        </w:rPr>
-        <w:t>Images used for in game</w:t>
-      </w:r>
-    </w:p>
-    <w:p>
-      <w:pPr>
-        <w:pStyle w:val="ListParagraph"/>
-        <w:numPr>
-          <w:ilvl w:val="0"/>
-          <w:numId w:val="1"/>
-        </w:numPr>
-        <w:rPr>
-          <w:sz w:val="28"/>
-          <w:szCs w:val="28"/>
-        </w:rPr>
-      </w:pPr>
-      <w:r>
-        <w:rPr>
-          <w:sz w:val="28"/>
-          <w:szCs w:val="28"/>
-        </w:rPr>
-        <w:t>Editing Sounds used for the game</w:t>
-      </w:r>
-    </w:p>
-    <w:p>
-      <w:pPr>
-        <w:rPr>
-          <w:b/>
-          <w:sz w:val="28"/>
-          <w:szCs w:val="28"/>
-          <w:u w:val="single"/>
-        </w:rPr>
-      </w:pPr>
-      <w:proofErr w:type="spellStart"/>
-      <w:r>
-        <w:rPr>
-          <w:b/>
-          <w:sz w:val="28"/>
-          <w:szCs w:val="28"/>
-          <w:u w:val="single"/>
-        </w:rPr>
-        <w:t>Jaymie</w:t>
-      </w:r>
-      <w:proofErr w:type="spellEnd"/>
-      <w:r>
-        <w:rPr>
-          <w:b/>
-          <w:sz w:val="28"/>
-          <w:szCs w:val="28"/>
-          <w:u w:val="single"/>
-        </w:rPr>
-        <w:t xml:space="preserve"> </w:t>
-      </w:r>
-      <w:proofErr w:type="spellStart"/>
-      <w:r>
-        <w:rPr>
-          <w:b/>
-          <w:sz w:val="28"/>
-          <w:szCs w:val="28"/>
-          <w:u w:val="single"/>
-        </w:rPr>
-        <w:t>Gobbett</w:t>
-      </w:r>
-      <w:proofErr w:type="spellEnd"/>
-      <w:r>
-        <w:rPr>
-          <w:b/>
-          <w:sz w:val="28"/>
-          <w:szCs w:val="28"/>
-          <w:u w:val="single"/>
-        </w:rPr>
-        <w:t>: To Do</w:t>
-      </w:r>
-      <w:r>
-        <w:rPr>
-          <w:b/>
-          <w:sz w:val="28"/>
-          <w:szCs w:val="28"/>
-          <w:u w:val="single"/>
-        </w:rPr>
-        <w:t xml:space="preserve"> List</w:t>
-      </w:r>
-    </w:p>
-    <w:p>
-      <w:pPr>
-        <w:pStyle w:val="ListParagraph"/>
-        <w:numPr>
-          <w:ilvl w:val="0"/>
-          <w:numId w:val="1"/>
-        </w:numPr>
-        <w:rPr>
-          <w:sz w:val="28"/>
-          <w:szCs w:val="28"/>
-        </w:rPr>
-      </w:pPr>
-      <w:r>
-        <w:rPr>
-          <w:sz w:val="28"/>
-          <w:szCs w:val="28"/>
-        </w:rPr>
-        <w:t>Main.js (the first Half</w:t>
-      </w:r>
-      <w:r>
-        <w:rPr>
-          <w:sz w:val="28"/>
-          <w:szCs w:val="28"/>
-        </w:rPr>
-        <w:t>)</w:t>
-      </w:r>
-    </w:p>
-    <w:p>
-      <w:pPr>
-        <w:pStyle w:val="ListParagraph"/>
-        <w:numPr>
-          <w:ilvl w:val="0"/>
-          <w:numId w:val="1"/>
-        </w:numPr>
-        <w:rPr>
-          <w:sz w:val="28"/>
-          <w:szCs w:val="28"/>
-        </w:rPr>
-      </w:pPr>
-      <w:r>
-        <w:rPr>
-          <w:sz w:val="28"/>
-          <w:szCs w:val="28"/>
-        </w:rPr>
-        <w:t>Website to Display the game</w:t>
-      </w:r>
-    </w:p>
-    <w:p>
-      <w:pPr>
-        <w:pStyle w:val="ListParagraph"/>
-        <w:numPr>
-          <w:ilvl w:val="0"/>
-          <w:numId w:val="1"/>
-        </w:numPr>
-        <w:rPr>
-          <w:sz w:val="28"/>
-          <w:szCs w:val="28"/>
-        </w:rPr>
-      </w:pPr>
-      <w:r>
-        <w:rPr>
-          <w:sz w:val="28"/>
-          <w:szCs w:val="28"/>
-        </w:rPr>
-        <w:t>Bonus modes including extremely Hard</w:t>
-      </w:r>
-    </w:p>
-    <w:p>
-      <w:pPr>
-        <w:pStyle w:val="ListParagraph"/>
-        <w:numPr>
-          <w:ilvl w:val="0"/>
-          <w:numId w:val="1"/>
-        </w:numPr>
-        <w:rPr>
-          <w:sz w:val="28"/>
-          <w:szCs w:val="28"/>
-        </w:rPr>
-      </w:pPr>
-      <w:r>
-        <w:rPr>
-          <w:sz w:val="28"/>
-          <w:szCs w:val="28"/>
-        </w:rPr>
-        <w:t>Finding images to use in the game</w:t>
-      </w:r>
-    </w:p>
-    <w:p>
-      <w:pPr>
-        <w:pStyle w:val="ListParagraph"/>
-        <w:numPr>
-          <w:ilvl w:val="0"/>
-          <w:numId w:val="1"/>
-        </w:numPr>
-        <w:rPr>
-          <w:sz w:val="28"/>
-          <w:szCs w:val="28"/>
-        </w:rPr>
-      </w:pPr>
-      <w:r>
-        <w:rPr>
-          <w:sz w:val="28"/>
-          <w:szCs w:val="28"/>
-        </w:rPr>
-        <w:t>Finding Sounds to use for the game</w:t>
-      </w:r>
-    </w:p>
-    <w:p>
-      <w:pPr>
-        <w:rPr>
-          <w:b/>
-          <w:color w:val="FF0000"/>
-          <w:sz w:val="28"/>
-          <w:szCs w:val="28"/>
-          <w:u w:val="single"/>
-        </w:rPr>
-      </w:pPr>
-      <w:r>
-        <w:rPr>
-          <w:b/>
-          <w:color w:val="FF0000"/>
-          <w:sz w:val="28"/>
-          <w:szCs w:val="28"/>
-          <w:u w:val="single"/>
-        </w:rPr>
-        <w:t>Changes to the Project</w:t>
-      </w:r>
-    </w:p>
-    <w:p>
-      <w:pPr>
-        <w:rPr>
-          <w:sz w:val="28"/>
-          <w:szCs w:val="28"/>
-        </w:rPr>
-      </w:pPr>
-      <w:r>
-        <w:rPr>
-          <w:sz w:val="28"/>
-          <w:szCs w:val="28"/>
-        </w:rPr>
-        <w:t>The following had to be either scrapped or changed entirely due to either a timing issues or intense difficulty.</w:t>
-      </w:r>
-    </w:p>
-    <w:p>
-      <w:pPr>
-        <w:pStyle w:val="ListParagraph"/>
-        <w:numPr>
-          <w:ilvl w:val="0"/>
-          <w:numId w:val="1"/>
-        </w:numPr>
-        <w:rPr>
-          <w:sz w:val="28"/>
-          <w:szCs w:val="28"/>
-        </w:rPr>
-      </w:pPr>
-      <w:r>
-        <w:rPr>
-          <w:sz w:val="28"/>
-          <w:szCs w:val="28"/>
-        </w:rPr>
-        <w:t>Scrolling Background: Attempts were made to try and fit in lovely backgrounds of stars and planets, however some versions that were created were causing some extreme errors and were removed to prevent any game breaking moments</w:t>
-      </w:r>
-    </w:p>
-    <w:p>
-      <w:pPr>
-        <w:pStyle w:val="ListParagraph"/>
-        <w:rPr>
-          <w:sz w:val="28"/>
-          <w:szCs w:val="28"/>
-        </w:rPr>
-      </w:pPr>
-    </w:p>
-    <w:p>
-      <w:pPr>
-        <w:pStyle w:val="ListParagraph"/>
-        <w:numPr>
-          <w:ilvl w:val="0"/>
-          <w:numId w:val="1"/>
-        </w:numPr>
-        <w:rPr>
-          <w:sz w:val="28"/>
-          <w:szCs w:val="28"/>
-        </w:rPr>
-      </w:pPr>
-      <w:r>
-        <w:rPr>
-          <w:sz w:val="28"/>
-          <w:szCs w:val="28"/>
-        </w:rPr>
-        <w:t>Lives: Originally we wanted to have 3 lives to give the player more chances to improve their score, though we noticed with our designed difficulty level it would be very difficult to have the player spawn into a death trap, so we changed it to allowing the player take multiple hits</w:t>
-      </w:r>
-    </w:p>
-    <w:p>
-      <w:pPr>
-        <w:pStyle w:val="ListParagraph"/>
-        <w:rPr>
-          <w:sz w:val="28"/>
-          <w:szCs w:val="28"/>
-        </w:rPr>
-      </w:pPr>
-    </w:p>
-    <w:p>
-      <w:pPr>
-        <w:pStyle w:val="ListParagraph"/>
-        <w:numPr>
-          <w:ilvl w:val="0"/>
-          <w:numId w:val="1"/>
-        </w:numPr>
-        <w:rPr>
-          <w:sz w:val="28"/>
-          <w:szCs w:val="28"/>
-        </w:rPr>
-      </w:pPr>
-      <w:r>
-        <w:rPr>
-          <w:sz w:val="28"/>
-          <w:szCs w:val="28"/>
-        </w:rPr>
-        <w:t xml:space="preserve">Animations: </w:t>
-      </w:r>
-      <w:r>
-        <w:rPr>
-          <w:sz w:val="28"/>
-          <w:szCs w:val="28"/>
-        </w:rPr>
-        <w:t>We were unable to focus on this idea after a lot of debugging we ran low on time and adding animations to the player had slipped our minds and had to be cut</w:t>
-      </w:r>
-      <w:r>
-        <w:rPr>
-          <w:sz w:val="28"/>
-          <w:szCs w:val="28"/>
-        </w:rPr>
-        <w:t xml:space="preserve">, same went for the asteroid </w:t>
-      </w:r>
-      <w:r>
-        <w:rPr>
-          <w:sz w:val="28"/>
-          <w:szCs w:val="28"/>
-        </w:rPr>
-        <w:t>explosions</w:t>
-      </w:r>
-    </w:p>
-    <w:p>
-      <w:pPr>
-        <w:pStyle w:val="ListParagraph"/>
-        <w:rPr>
-          <w:sz w:val="28"/>
-          <w:szCs w:val="28"/>
-        </w:rPr>
-      </w:pPr>
-    </w:p>
-    <w:p>
-      <w:pPr>
-        <w:pStyle w:val="ListParagraph"/>
-        <w:numPr>
-          <w:ilvl w:val="0"/>
-          <w:numId w:val="1"/>
-        </w:numPr>
-        <w:rPr>
-          <w:sz w:val="28"/>
-          <w:szCs w:val="28"/>
-        </w:rPr>
-      </w:pPr>
-      <w:r>
-        <w:rPr>
-          <w:sz w:val="28"/>
-          <w:szCs w:val="28"/>
-        </w:rPr>
-        <w:t>Enemy Ships: We were unable to create a fully operational alien ship, instead of firing rounds randomly they are only a bonus target for the player to fire at when they zoom across</w:t>
+        <w:t>Enemy Ships:</w:t>
+      </w:r>
+      <w:r>
+        <w:rPr>
+          <w:sz w:val="28"/>
+          <w:szCs w:val="28"/>
+        </w:rPr>
+        <w:t xml:space="preserve"> We were unable to create a fully operational alien ship, instead of firing rounds randomly they are only a bonus target for the player to fire at when they zoom across</w:t>
       </w:r>
     </w:p>
     <w:sectPr>

</xml_diff>